<commit_message>
Alteração no caso de uso
</commit_message>
<xml_diff>
--- a/Casos de Uso/Caso de Uso Monitoria.docx
+++ b/Casos de Uso/Caso de Uso Monitoria.docx
@@ -179,7 +179,7 @@
         </w:rPr>
         <w:drawing>
           <wp:inline distT="0" distB="0" distL="0" distR="0">
-            <wp:extent cx="5395369" cy="4848225"/>
+            <wp:extent cx="5953125" cy="4103283"/>
             <wp:effectExtent l="0" t="0" r="0" b="0"/>
             <wp:docPr id="1" name="Imagem 1"/>
             <wp:cNvGraphicFramePr>
@@ -207,7 +207,7 @@
                   <pic:spPr>
                     <a:xfrm>
                       <a:off x="0" y="0"/>
-                      <a:ext cx="5400040" cy="4852423"/>
+                      <a:ext cx="5957895" cy="4106571"/>
                     </a:xfrm>
                     <a:prstGeom prst="rect">
                       <a:avLst/>
@@ -232,6 +232,32 @@
           <w:sz w:val="24"/>
         </w:rPr>
       </w:pPr>
+    </w:p>
+    <w:p>
+      <w:pPr>
+        <w:autoSpaceDE w:val="0"/>
+        <w:autoSpaceDN w:val="0"/>
+        <w:adjustRightInd w:val="0"/>
+        <w:spacing w:line="360" w:lineRule="auto"/>
+        <w:jc w:val="both"/>
+        <w:rPr>
+          <w:rFonts w:ascii="Arial" w:hAnsi="Arial" w:cs="Arial"/>
+          <w:sz w:val="24"/>
+        </w:rPr>
+      </w:pPr>
+    </w:p>
+    <w:p>
+      <w:pPr>
+        <w:autoSpaceDE w:val="0"/>
+        <w:autoSpaceDN w:val="0"/>
+        <w:adjustRightInd w:val="0"/>
+        <w:spacing w:line="360" w:lineRule="auto"/>
+        <w:jc w:val="both"/>
+        <w:rPr>
+          <w:rFonts w:ascii="Arial" w:hAnsi="Arial" w:cs="Arial"/>
+          <w:sz w:val="24"/>
+        </w:rPr>
+      </w:pPr>
       <w:r>
         <w:rPr>
           <w:rFonts w:ascii="Arial" w:hAnsi="Arial" w:cs="Arial"/>
@@ -257,8 +283,6 @@
           <w:rFonts w:ascii="Arial" w:hAnsi="Arial" w:cs="Arial"/>
         </w:rPr>
       </w:pPr>
-      <w:bookmarkStart w:id="0" w:name="_GoBack"/>
-      <w:bookmarkEnd w:id="0"/>
       <w:r>
         <w:rPr>
           <w:rFonts w:ascii="Arial" w:hAnsi="Arial" w:cs="Arial"/>
@@ -294,7 +318,7 @@
           <w:bCs/>
           <w:sz w:val="28"/>
         </w:rPr>
-        <w:t xml:space="preserve">Caso de uso - Gerenciar </w:t>
+        <w:t xml:space="preserve">Caso de uso - </w:t>
       </w:r>
       <w:r>
         <w:rPr>
@@ -303,7 +327,16 @@
           <w:bCs/>
           <w:sz w:val="28"/>
         </w:rPr>
-        <w:t>Profissional</w:t>
+        <w:t>Cadastrar</w:t>
+      </w:r>
+      <w:r>
+        <w:rPr>
+          <w:rFonts w:ascii="Arial" w:eastAsia="MS Mincho" w:hAnsi="Arial" w:cs="Arial"/>
+          <w:b/>
+          <w:bCs/>
+          <w:sz w:val="28"/>
+        </w:rPr>
+        <w:t xml:space="preserve"> Profissional</w:t>
       </w:r>
     </w:p>
     <w:p>
@@ -662,7 +695,25 @@
           <w:bCs/>
           <w:sz w:val="28"/>
         </w:rPr>
-        <w:t xml:space="preserve">Caso de uso - Gerenciar </w:t>
+        <w:t xml:space="preserve">Caso de uso - </w:t>
+      </w:r>
+      <w:r>
+        <w:rPr>
+          <w:rFonts w:ascii="Arial" w:eastAsia="MS Mincho" w:hAnsi="Arial" w:cs="Arial"/>
+          <w:b/>
+          <w:bCs/>
+          <w:sz w:val="28"/>
+        </w:rPr>
+        <w:t>Cadastrar</w:t>
+      </w:r>
+      <w:r>
+        <w:rPr>
+          <w:rFonts w:ascii="Arial" w:eastAsia="MS Mincho" w:hAnsi="Arial" w:cs="Arial"/>
+          <w:b/>
+          <w:bCs/>
+          <w:sz w:val="28"/>
+        </w:rPr>
+        <w:t xml:space="preserve"> </w:t>
       </w:r>
       <w:r>
         <w:rPr>
@@ -1090,7 +1141,25 @@
           <w:sz w:val="28"/>
         </w:rPr>
         <w:lastRenderedPageBreak/>
-        <w:t xml:space="preserve">Caso de uso - Gerenciar </w:t>
+        <w:t xml:space="preserve">Caso de uso - </w:t>
+      </w:r>
+      <w:r>
+        <w:rPr>
+          <w:rFonts w:ascii="Arial" w:eastAsia="MS Mincho" w:hAnsi="Arial" w:cs="Arial"/>
+          <w:b/>
+          <w:bCs/>
+          <w:sz w:val="28"/>
+        </w:rPr>
+        <w:t>Cadastrar</w:t>
+      </w:r>
+      <w:r>
+        <w:rPr>
+          <w:rFonts w:ascii="Arial" w:eastAsia="MS Mincho" w:hAnsi="Arial" w:cs="Arial"/>
+          <w:b/>
+          <w:bCs/>
+          <w:sz w:val="28"/>
+        </w:rPr>
+        <w:t xml:space="preserve"> </w:t>
       </w:r>
       <w:r>
         <w:rPr>
@@ -1507,7 +1576,25 @@
           <w:bCs/>
           <w:sz w:val="28"/>
         </w:rPr>
-        <w:t xml:space="preserve">Caso de uso - Gerenciar </w:t>
+        <w:t xml:space="preserve">Caso de uso - </w:t>
+      </w:r>
+      <w:r>
+        <w:rPr>
+          <w:rFonts w:ascii="Arial" w:eastAsia="MS Mincho" w:hAnsi="Arial" w:cs="Arial"/>
+          <w:b/>
+          <w:bCs/>
+          <w:sz w:val="28"/>
+        </w:rPr>
+        <w:t>Iniciar</w:t>
+      </w:r>
+      <w:r>
+        <w:rPr>
+          <w:rFonts w:ascii="Arial" w:eastAsia="MS Mincho" w:hAnsi="Arial" w:cs="Arial"/>
+          <w:b/>
+          <w:bCs/>
+          <w:sz w:val="28"/>
+        </w:rPr>
+        <w:t xml:space="preserve"> </w:t>
       </w:r>
       <w:r>
         <w:rPr>
@@ -1892,15 +1979,15 @@
           <w:sz w:val="24"/>
           <w:szCs w:val="24"/>
         </w:rPr>
-        <w:t>animal a ser atendido, os serviços a serem prestados e ainda a ordem de execução</w:t>
-      </w:r>
-      <w:r>
-        <w:rPr>
-          <w:rFonts w:ascii="Arial" w:hAnsi="Arial" w:cs="Arial"/>
-          <w:sz w:val="24"/>
-          <w:szCs w:val="24"/>
-        </w:rPr>
-        <w:t>.</w:t>
+        <w:t>animal a ser atendido,</w:t>
+      </w:r>
+      <w:r>
+        <w:rPr>
+          <w:rFonts w:ascii="Arial" w:hAnsi="Arial" w:cs="Arial"/>
+          <w:sz w:val="24"/>
+          <w:szCs w:val="24"/>
+        </w:rPr>
+        <w:t xml:space="preserve"> no caso apenas o ID para que a esteira possa ser inicializada.</w:t>
       </w:r>
     </w:p>
     <w:p>
@@ -1945,6 +2032,1877 @@
           <w:szCs w:val="24"/>
         </w:rPr>
         <w:t xml:space="preserve"> API realiza as validações dos dados e registra em banco de dados e assim finaliza o caso de uso.</w:t>
+      </w:r>
+    </w:p>
+    <w:p>
+      <w:pPr>
+        <w:rPr>
+          <w:rFonts w:ascii="Arial" w:hAnsi="Arial" w:cs="Arial"/>
+          <w:sz w:val="24"/>
+          <w:szCs w:val="24"/>
+        </w:rPr>
+      </w:pPr>
+    </w:p>
+    <w:p>
+      <w:pPr>
+        <w:autoSpaceDE w:val="0"/>
+        <w:autoSpaceDN w:val="0"/>
+        <w:adjustRightInd w:val="0"/>
+        <w:spacing w:line="360" w:lineRule="auto"/>
+        <w:jc w:val="center"/>
+        <w:rPr>
+          <w:rFonts w:ascii="Arial" w:eastAsia="MS Mincho" w:hAnsi="Arial" w:cs="Arial"/>
+          <w:b/>
+          <w:bCs/>
+          <w:sz w:val="28"/>
+        </w:rPr>
+      </w:pPr>
+      <w:r>
+        <w:rPr>
+          <w:rFonts w:ascii="Arial" w:eastAsia="MS Mincho" w:hAnsi="Arial" w:cs="Arial"/>
+          <w:b/>
+          <w:bCs/>
+          <w:sz w:val="28"/>
+        </w:rPr>
+        <w:t xml:space="preserve">Caso de uso </w:t>
+      </w:r>
+      <w:r>
+        <w:rPr>
+          <w:rFonts w:ascii="Arial" w:eastAsia="MS Mincho" w:hAnsi="Arial" w:cs="Arial"/>
+          <w:b/>
+          <w:bCs/>
+          <w:sz w:val="28"/>
+        </w:rPr>
+        <w:t>–</w:t>
+      </w:r>
+      <w:r>
+        <w:rPr>
+          <w:rFonts w:ascii="Arial" w:eastAsia="MS Mincho" w:hAnsi="Arial" w:cs="Arial"/>
+          <w:b/>
+          <w:bCs/>
+          <w:sz w:val="28"/>
+        </w:rPr>
+        <w:t xml:space="preserve"> </w:t>
+      </w:r>
+      <w:r>
+        <w:rPr>
+          <w:rFonts w:ascii="Arial" w:eastAsia="MS Mincho" w:hAnsi="Arial" w:cs="Arial"/>
+          <w:b/>
+          <w:bCs/>
+          <w:sz w:val="28"/>
+        </w:rPr>
+        <w:t>Vincular Serviço/Professional na Esteira</w:t>
+      </w:r>
+    </w:p>
+    <w:p>
+      <w:pPr>
+        <w:autoSpaceDE w:val="0"/>
+        <w:autoSpaceDN w:val="0"/>
+        <w:adjustRightInd w:val="0"/>
+        <w:spacing w:line="240" w:lineRule="auto"/>
+        <w:rPr>
+          <w:rFonts w:ascii="Arial" w:eastAsia="MS Mincho" w:hAnsi="Arial" w:cs="Arial"/>
+          <w:bCs/>
+          <w:sz w:val="24"/>
+          <w:szCs w:val="24"/>
+        </w:rPr>
+      </w:pPr>
+      <w:r>
+        <w:rPr>
+          <w:rFonts w:ascii="Arial" w:eastAsia="MS Mincho" w:hAnsi="Arial" w:cs="Arial"/>
+          <w:b/>
+          <w:bCs/>
+          <w:sz w:val="24"/>
+          <w:szCs w:val="24"/>
+        </w:rPr>
+        <w:t xml:space="preserve">Descrição Geral: </w:t>
+      </w:r>
+      <w:r>
+        <w:rPr>
+          <w:rFonts w:ascii="Arial" w:eastAsia="MS Mincho" w:hAnsi="Arial" w:cs="Arial"/>
+          <w:bCs/>
+          <w:sz w:val="24"/>
+          <w:szCs w:val="24"/>
+        </w:rPr>
+        <w:t>O caso de uso t</w:t>
+      </w:r>
+      <w:r>
+        <w:rPr>
+          <w:rFonts w:ascii="Arial" w:eastAsia="MS Mincho" w:hAnsi="Arial" w:cs="Arial"/>
+          <w:bCs/>
+          <w:sz w:val="24"/>
+          <w:szCs w:val="24"/>
+        </w:rPr>
+        <w:t xml:space="preserve">em inicio quando o ator necessita </w:t>
+      </w:r>
+      <w:r>
+        <w:rPr>
+          <w:rFonts w:ascii="Arial" w:eastAsia="MS Mincho" w:hAnsi="Arial" w:cs="Arial"/>
+          <w:bCs/>
+          <w:sz w:val="24"/>
+          <w:szCs w:val="24"/>
+        </w:rPr>
+        <w:t>informar, ou seja, vincular o serviço e o profissional que irá executar o procedimento no animal.</w:t>
+      </w:r>
+      <w:r>
+        <w:rPr>
+          <w:rFonts w:ascii="Arial" w:eastAsia="MS Mincho" w:hAnsi="Arial" w:cs="Arial"/>
+          <w:bCs/>
+          <w:sz w:val="24"/>
+          <w:szCs w:val="24"/>
+        </w:rPr>
+        <w:br/>
+      </w:r>
+      <w:r>
+        <w:rPr>
+          <w:rFonts w:ascii="Arial" w:eastAsia="MS Mincho" w:hAnsi="Arial" w:cs="Arial"/>
+          <w:b/>
+          <w:bCs/>
+          <w:sz w:val="24"/>
+          <w:szCs w:val="24"/>
+        </w:rPr>
+        <w:t>Pré-Condições:</w:t>
+      </w:r>
+      <w:r>
+        <w:rPr>
+          <w:rFonts w:ascii="Arial" w:eastAsia="MS Mincho" w:hAnsi="Arial" w:cs="Arial"/>
+          <w:bCs/>
+          <w:sz w:val="24"/>
+          <w:szCs w:val="24"/>
+        </w:rPr>
+        <w:t xml:space="preserve"> Usuário devidamente </w:t>
+      </w:r>
+      <w:proofErr w:type="spellStart"/>
+      <w:r>
+        <w:rPr>
+          <w:rFonts w:ascii="Arial" w:eastAsia="MS Mincho" w:hAnsi="Arial" w:cs="Arial"/>
+          <w:bCs/>
+          <w:sz w:val="24"/>
+          <w:szCs w:val="24"/>
+        </w:rPr>
+        <w:t>logado</w:t>
+      </w:r>
+      <w:proofErr w:type="spellEnd"/>
+      <w:r>
+        <w:rPr>
+          <w:rFonts w:ascii="Arial" w:eastAsia="MS Mincho" w:hAnsi="Arial" w:cs="Arial"/>
+          <w:bCs/>
+          <w:sz w:val="24"/>
+          <w:szCs w:val="24"/>
+        </w:rPr>
+        <w:t xml:space="preserve"> no sistema.</w:t>
+      </w:r>
+      <w:r>
+        <w:rPr>
+          <w:rFonts w:ascii="Arial" w:eastAsia="MS Mincho" w:hAnsi="Arial" w:cs="Arial"/>
+          <w:bCs/>
+          <w:sz w:val="24"/>
+          <w:szCs w:val="24"/>
+        </w:rPr>
+        <w:br/>
+      </w:r>
+      <w:r>
+        <w:rPr>
+          <w:rFonts w:ascii="Arial" w:eastAsia="MS Mincho" w:hAnsi="Arial" w:cs="Arial"/>
+          <w:b/>
+          <w:bCs/>
+          <w:sz w:val="24"/>
+          <w:szCs w:val="24"/>
+        </w:rPr>
+        <w:t>Pós-Condições:</w:t>
+      </w:r>
+      <w:r>
+        <w:rPr>
+          <w:rFonts w:ascii="Arial" w:eastAsia="MS Mincho" w:hAnsi="Arial" w:cs="Arial"/>
+          <w:bCs/>
+          <w:sz w:val="24"/>
+          <w:szCs w:val="24"/>
+        </w:rPr>
+        <w:t xml:space="preserve"> </w:t>
+      </w:r>
+      <w:r>
+        <w:rPr>
+          <w:rFonts w:ascii="Arial" w:eastAsia="MS Mincho" w:hAnsi="Arial" w:cs="Arial"/>
+          <w:bCs/>
+          <w:sz w:val="24"/>
+          <w:szCs w:val="24"/>
+        </w:rPr>
+        <w:t xml:space="preserve">Vinculo do serviço/Profissional na esteira </w:t>
+      </w:r>
+      <w:r>
+        <w:rPr>
+          <w:rFonts w:ascii="Arial" w:eastAsia="MS Mincho" w:hAnsi="Arial" w:cs="Arial"/>
+          <w:bCs/>
+          <w:sz w:val="24"/>
+          <w:szCs w:val="24"/>
+        </w:rPr>
+        <w:t>salvos no banco.</w:t>
+      </w:r>
+      <w:r>
+        <w:rPr>
+          <w:rFonts w:ascii="Arial" w:eastAsia="MS Mincho" w:hAnsi="Arial" w:cs="Arial"/>
+          <w:bCs/>
+          <w:sz w:val="24"/>
+          <w:szCs w:val="24"/>
+        </w:rPr>
+        <w:br/>
+      </w:r>
+      <w:r>
+        <w:rPr>
+          <w:rFonts w:ascii="Arial" w:eastAsia="MS Mincho" w:hAnsi="Arial" w:cs="Arial"/>
+          <w:b/>
+          <w:bCs/>
+          <w:sz w:val="24"/>
+          <w:szCs w:val="24"/>
+        </w:rPr>
+        <w:t>Requisitos Especiais:</w:t>
+      </w:r>
+      <w:r>
+        <w:rPr>
+          <w:rFonts w:ascii="Arial" w:eastAsia="MS Mincho" w:hAnsi="Arial" w:cs="Arial"/>
+          <w:bCs/>
+          <w:sz w:val="24"/>
+          <w:szCs w:val="24"/>
+        </w:rPr>
+        <w:t xml:space="preserve"> Tolerância a falhas por meio de transação de banco de dados.</w:t>
+      </w:r>
+      <w:r>
+        <w:rPr>
+          <w:rFonts w:ascii="Arial" w:eastAsia="MS Mincho" w:hAnsi="Arial" w:cs="Arial"/>
+          <w:bCs/>
+          <w:sz w:val="24"/>
+          <w:szCs w:val="24"/>
+        </w:rPr>
+        <w:br/>
+      </w:r>
+      <w:r>
+        <w:rPr>
+          <w:rFonts w:ascii="Arial" w:eastAsia="MS Mincho" w:hAnsi="Arial" w:cs="Arial"/>
+          <w:b/>
+          <w:bCs/>
+          <w:sz w:val="24"/>
+          <w:szCs w:val="24"/>
+        </w:rPr>
+        <w:t>Atores:</w:t>
+      </w:r>
+      <w:r>
+        <w:rPr>
+          <w:rFonts w:ascii="Arial" w:eastAsia="MS Mincho" w:hAnsi="Arial" w:cs="Arial"/>
+          <w:bCs/>
+          <w:sz w:val="24"/>
+          <w:szCs w:val="24"/>
+        </w:rPr>
+        <w:t xml:space="preserve"> Gerente</w:t>
+      </w:r>
+      <w:r>
+        <w:rPr>
+          <w:rFonts w:ascii="Arial" w:eastAsia="MS Mincho" w:hAnsi="Arial" w:cs="Arial"/>
+          <w:bCs/>
+          <w:sz w:val="24"/>
+          <w:szCs w:val="24"/>
+        </w:rPr>
+        <w:t>, Profissional</w:t>
+      </w:r>
+      <w:r>
+        <w:rPr>
+          <w:rFonts w:ascii="Arial" w:eastAsia="MS Mincho" w:hAnsi="Arial" w:cs="Arial"/>
+          <w:bCs/>
+          <w:sz w:val="24"/>
+          <w:szCs w:val="24"/>
+        </w:rPr>
+        <w:br/>
+      </w:r>
+      <w:r>
+        <w:rPr>
+          <w:rFonts w:ascii="Arial" w:eastAsia="MS Mincho" w:hAnsi="Arial" w:cs="Arial"/>
+          <w:b/>
+          <w:bCs/>
+          <w:sz w:val="24"/>
+          <w:szCs w:val="24"/>
+        </w:rPr>
+        <w:t>Fluxo Básico (Principal):</w:t>
+      </w:r>
+    </w:p>
+    <w:p>
+      <w:pPr>
+        <w:pStyle w:val="PargrafodaLista"/>
+        <w:numPr>
+          <w:ilvl w:val="0"/>
+          <w:numId w:val="5"/>
+        </w:numPr>
+        <w:rPr>
+          <w:rFonts w:ascii="Arial" w:hAnsi="Arial" w:cs="Arial"/>
+          <w:sz w:val="24"/>
+          <w:szCs w:val="24"/>
+        </w:rPr>
+      </w:pPr>
+      <w:r>
+        <w:rPr>
+          <w:rFonts w:ascii="Arial" w:hAnsi="Arial" w:cs="Arial"/>
+          <w:sz w:val="24"/>
+          <w:szCs w:val="24"/>
+        </w:rPr>
+        <w:lastRenderedPageBreak/>
+        <w:t xml:space="preserve"> Ao  solicitar uma requisição do tipo post para a </w:t>
+      </w:r>
+      <w:proofErr w:type="spellStart"/>
+      <w:r>
+        <w:rPr>
+          <w:rFonts w:ascii="Arial" w:hAnsi="Arial" w:cs="Arial"/>
+          <w:sz w:val="24"/>
+          <w:szCs w:val="24"/>
+        </w:rPr>
+        <w:t>url</w:t>
+      </w:r>
+      <w:proofErr w:type="spellEnd"/>
+      <w:r>
+        <w:rPr>
+          <w:rFonts w:ascii="Arial" w:hAnsi="Arial" w:cs="Arial"/>
+          <w:sz w:val="24"/>
+          <w:szCs w:val="24"/>
+        </w:rPr>
+        <w:t xml:space="preserve"> da API referente ao</w:t>
+      </w:r>
+      <w:r>
+        <w:rPr>
+          <w:rFonts w:ascii="Arial" w:hAnsi="Arial" w:cs="Arial"/>
+          <w:sz w:val="24"/>
+          <w:szCs w:val="24"/>
+        </w:rPr>
+        <w:t xml:space="preserve"> vinculo de serviço/profissional da esteira</w:t>
+      </w:r>
+      <w:r>
+        <w:rPr>
+          <w:rFonts w:ascii="Arial" w:hAnsi="Arial" w:cs="Arial"/>
+          <w:sz w:val="24"/>
+          <w:szCs w:val="24"/>
+        </w:rPr>
+        <w:t>.</w:t>
+      </w:r>
+    </w:p>
+    <w:p>
+      <w:pPr>
+        <w:pStyle w:val="PargrafodaLista"/>
+        <w:numPr>
+          <w:ilvl w:val="0"/>
+          <w:numId w:val="5"/>
+        </w:numPr>
+        <w:rPr>
+          <w:rFonts w:ascii="Arial" w:hAnsi="Arial" w:cs="Arial"/>
+          <w:sz w:val="24"/>
+          <w:szCs w:val="24"/>
+        </w:rPr>
+      </w:pPr>
+      <w:r>
+        <w:rPr>
+          <w:rFonts w:ascii="Arial" w:hAnsi="Arial" w:cs="Arial"/>
+          <w:sz w:val="24"/>
+          <w:szCs w:val="24"/>
+        </w:rPr>
+        <w:t xml:space="preserve">O ator informa os dados referentes ao </w:t>
+      </w:r>
+      <w:r>
+        <w:rPr>
+          <w:rFonts w:ascii="Arial" w:hAnsi="Arial" w:cs="Arial"/>
+          <w:sz w:val="24"/>
+          <w:szCs w:val="24"/>
+        </w:rPr>
+        <w:t xml:space="preserve">serviço a ser executado (no caso o ID), o profissional que o realizará (no caso o ID) e a ordem de </w:t>
+      </w:r>
+      <w:proofErr w:type="gramStart"/>
+      <w:r>
+        <w:rPr>
+          <w:rFonts w:ascii="Arial" w:hAnsi="Arial" w:cs="Arial"/>
+          <w:sz w:val="24"/>
+          <w:szCs w:val="24"/>
+        </w:rPr>
+        <w:t>execução</w:t>
+      </w:r>
+      <w:proofErr w:type="gramEnd"/>
+    </w:p>
+    <w:p>
+      <w:pPr>
+        <w:pStyle w:val="PargrafodaLista"/>
+        <w:numPr>
+          <w:ilvl w:val="0"/>
+          <w:numId w:val="5"/>
+        </w:numPr>
+        <w:rPr>
+          <w:rFonts w:ascii="Arial" w:hAnsi="Arial" w:cs="Arial"/>
+          <w:sz w:val="24"/>
+          <w:szCs w:val="24"/>
+        </w:rPr>
+      </w:pPr>
+      <w:r>
+        <w:rPr>
+          <w:rFonts w:ascii="Arial" w:hAnsi="Arial" w:cs="Arial"/>
+          <w:sz w:val="24"/>
+          <w:szCs w:val="24"/>
+        </w:rPr>
+        <w:t>O ator envia as informações.</w:t>
+      </w:r>
+    </w:p>
+    <w:p>
+      <w:pPr>
+        <w:pStyle w:val="PargrafodaLista"/>
+        <w:numPr>
+          <w:ilvl w:val="0"/>
+          <w:numId w:val="5"/>
+        </w:numPr>
+        <w:rPr>
+          <w:rFonts w:ascii="Arial" w:hAnsi="Arial" w:cs="Arial"/>
+          <w:sz w:val="24"/>
+          <w:szCs w:val="24"/>
+        </w:rPr>
+      </w:pPr>
+      <w:r>
+        <w:rPr>
+          <w:rFonts w:ascii="Arial" w:hAnsi="Arial" w:cs="Arial"/>
+          <w:sz w:val="24"/>
+          <w:szCs w:val="24"/>
+        </w:rPr>
+        <w:t xml:space="preserve"> API realiza as validações dos dados e registra em banco de dados e assim finaliza o caso de uso.</w:t>
+      </w:r>
+    </w:p>
+    <w:p>
+      <w:pPr>
+        <w:rPr>
+          <w:rFonts w:ascii="Arial" w:hAnsi="Arial" w:cs="Arial"/>
+          <w:sz w:val="24"/>
+          <w:szCs w:val="24"/>
+        </w:rPr>
+      </w:pPr>
+    </w:p>
+    <w:p>
+      <w:pPr>
+        <w:autoSpaceDE w:val="0"/>
+        <w:autoSpaceDN w:val="0"/>
+        <w:adjustRightInd w:val="0"/>
+        <w:spacing w:line="360" w:lineRule="auto"/>
+        <w:jc w:val="center"/>
+        <w:rPr>
+          <w:rFonts w:ascii="Arial" w:eastAsia="MS Mincho" w:hAnsi="Arial" w:cs="Arial"/>
+          <w:b/>
+          <w:bCs/>
+          <w:sz w:val="28"/>
+        </w:rPr>
+      </w:pPr>
+      <w:r>
+        <w:rPr>
+          <w:rFonts w:ascii="Arial" w:eastAsia="MS Mincho" w:hAnsi="Arial" w:cs="Arial"/>
+          <w:b/>
+          <w:bCs/>
+          <w:sz w:val="28"/>
+        </w:rPr>
+        <w:t xml:space="preserve">Caso de uso </w:t>
+      </w:r>
+      <w:r>
+        <w:rPr>
+          <w:rFonts w:ascii="Arial" w:eastAsia="MS Mincho" w:hAnsi="Arial" w:cs="Arial"/>
+          <w:b/>
+          <w:bCs/>
+          <w:sz w:val="28"/>
+        </w:rPr>
+        <w:t>–</w:t>
+      </w:r>
+      <w:r>
+        <w:rPr>
+          <w:rFonts w:ascii="Arial" w:eastAsia="MS Mincho" w:hAnsi="Arial" w:cs="Arial"/>
+          <w:b/>
+          <w:bCs/>
+          <w:sz w:val="28"/>
+        </w:rPr>
+        <w:t xml:space="preserve"> </w:t>
+      </w:r>
+      <w:r>
+        <w:rPr>
+          <w:rFonts w:ascii="Arial" w:eastAsia="MS Mincho" w:hAnsi="Arial" w:cs="Arial"/>
+          <w:b/>
+          <w:bCs/>
+          <w:sz w:val="28"/>
+        </w:rPr>
+        <w:t>Iniciar o Atendimento</w:t>
+      </w:r>
+    </w:p>
+    <w:p>
+      <w:pPr>
+        <w:autoSpaceDE w:val="0"/>
+        <w:autoSpaceDN w:val="0"/>
+        <w:adjustRightInd w:val="0"/>
+        <w:spacing w:line="240" w:lineRule="auto"/>
+        <w:rPr>
+          <w:rFonts w:ascii="Arial" w:eastAsia="MS Mincho" w:hAnsi="Arial" w:cs="Arial"/>
+          <w:bCs/>
+          <w:sz w:val="24"/>
+          <w:szCs w:val="24"/>
+        </w:rPr>
+      </w:pPr>
+      <w:r>
+        <w:rPr>
+          <w:rFonts w:ascii="Arial" w:eastAsia="MS Mincho" w:hAnsi="Arial" w:cs="Arial"/>
+          <w:b/>
+          <w:bCs/>
+          <w:sz w:val="24"/>
+          <w:szCs w:val="24"/>
+        </w:rPr>
+        <w:t xml:space="preserve">Descrição Geral: </w:t>
+      </w:r>
+      <w:r>
+        <w:rPr>
+          <w:rFonts w:ascii="Arial" w:eastAsia="MS Mincho" w:hAnsi="Arial" w:cs="Arial"/>
+          <w:bCs/>
+          <w:sz w:val="24"/>
+          <w:szCs w:val="24"/>
+        </w:rPr>
+        <w:t>O caso de uso t</w:t>
+      </w:r>
+      <w:r>
+        <w:rPr>
+          <w:rFonts w:ascii="Arial" w:eastAsia="MS Mincho" w:hAnsi="Arial" w:cs="Arial"/>
+          <w:bCs/>
+          <w:sz w:val="24"/>
+          <w:szCs w:val="24"/>
+        </w:rPr>
+        <w:t xml:space="preserve">em inicio quando o ator necessita </w:t>
+      </w:r>
+      <w:r>
+        <w:rPr>
+          <w:rFonts w:ascii="Arial" w:eastAsia="MS Mincho" w:hAnsi="Arial" w:cs="Arial"/>
+          <w:bCs/>
+          <w:sz w:val="24"/>
+          <w:szCs w:val="24"/>
+        </w:rPr>
+        <w:t>iniciar o atendimento ao animal.</w:t>
+      </w:r>
+      <w:r>
+        <w:rPr>
+          <w:rFonts w:ascii="Arial" w:eastAsia="MS Mincho" w:hAnsi="Arial" w:cs="Arial"/>
+          <w:bCs/>
+          <w:sz w:val="24"/>
+          <w:szCs w:val="24"/>
+        </w:rPr>
+        <w:br/>
+      </w:r>
+      <w:r>
+        <w:rPr>
+          <w:rFonts w:ascii="Arial" w:eastAsia="MS Mincho" w:hAnsi="Arial" w:cs="Arial"/>
+          <w:b/>
+          <w:bCs/>
+          <w:sz w:val="24"/>
+          <w:szCs w:val="24"/>
+        </w:rPr>
+        <w:t>Pré-Condições:</w:t>
+      </w:r>
+      <w:r>
+        <w:rPr>
+          <w:rFonts w:ascii="Arial" w:eastAsia="MS Mincho" w:hAnsi="Arial" w:cs="Arial"/>
+          <w:bCs/>
+          <w:sz w:val="24"/>
+          <w:szCs w:val="24"/>
+        </w:rPr>
+        <w:t xml:space="preserve"> Usuário devidamente </w:t>
+      </w:r>
+      <w:proofErr w:type="spellStart"/>
+      <w:r>
+        <w:rPr>
+          <w:rFonts w:ascii="Arial" w:eastAsia="MS Mincho" w:hAnsi="Arial" w:cs="Arial"/>
+          <w:bCs/>
+          <w:sz w:val="24"/>
+          <w:szCs w:val="24"/>
+        </w:rPr>
+        <w:t>logado</w:t>
+      </w:r>
+      <w:proofErr w:type="spellEnd"/>
+      <w:r>
+        <w:rPr>
+          <w:rFonts w:ascii="Arial" w:eastAsia="MS Mincho" w:hAnsi="Arial" w:cs="Arial"/>
+          <w:bCs/>
+          <w:sz w:val="24"/>
+          <w:szCs w:val="24"/>
+        </w:rPr>
+        <w:t xml:space="preserve"> no sistema.</w:t>
+      </w:r>
+      <w:r>
+        <w:rPr>
+          <w:rFonts w:ascii="Arial" w:eastAsia="MS Mincho" w:hAnsi="Arial" w:cs="Arial"/>
+          <w:bCs/>
+          <w:sz w:val="24"/>
+          <w:szCs w:val="24"/>
+        </w:rPr>
+        <w:br/>
+      </w:r>
+      <w:r>
+        <w:rPr>
+          <w:rFonts w:ascii="Arial" w:eastAsia="MS Mincho" w:hAnsi="Arial" w:cs="Arial"/>
+          <w:b/>
+          <w:bCs/>
+          <w:sz w:val="24"/>
+          <w:szCs w:val="24"/>
+        </w:rPr>
+        <w:t>Pós-Condições:</w:t>
+      </w:r>
+      <w:r>
+        <w:rPr>
+          <w:rFonts w:ascii="Arial" w:eastAsia="MS Mincho" w:hAnsi="Arial" w:cs="Arial"/>
+          <w:bCs/>
+          <w:sz w:val="24"/>
+          <w:szCs w:val="24"/>
+        </w:rPr>
+        <w:t xml:space="preserve"> </w:t>
+      </w:r>
+      <w:r>
+        <w:rPr>
+          <w:rFonts w:ascii="Arial" w:eastAsia="MS Mincho" w:hAnsi="Arial" w:cs="Arial"/>
+          <w:bCs/>
+          <w:sz w:val="24"/>
+          <w:szCs w:val="24"/>
+        </w:rPr>
+        <w:t xml:space="preserve">Serviço iniciado da esteira </w:t>
+      </w:r>
+      <w:r>
+        <w:rPr>
+          <w:rFonts w:ascii="Arial" w:eastAsia="MS Mincho" w:hAnsi="Arial" w:cs="Arial"/>
+          <w:bCs/>
+          <w:sz w:val="24"/>
+          <w:szCs w:val="24"/>
+        </w:rPr>
+        <w:t>salv</w:t>
+      </w:r>
+      <w:r>
+        <w:rPr>
+          <w:rFonts w:ascii="Arial" w:eastAsia="MS Mincho" w:hAnsi="Arial" w:cs="Arial"/>
+          <w:bCs/>
+          <w:sz w:val="24"/>
+          <w:szCs w:val="24"/>
+        </w:rPr>
+        <w:t>o</w:t>
+      </w:r>
+      <w:r>
+        <w:rPr>
+          <w:rFonts w:ascii="Arial" w:eastAsia="MS Mincho" w:hAnsi="Arial" w:cs="Arial"/>
+          <w:bCs/>
+          <w:sz w:val="24"/>
+          <w:szCs w:val="24"/>
+        </w:rPr>
+        <w:t xml:space="preserve"> no banco</w:t>
+      </w:r>
+      <w:r>
+        <w:rPr>
+          <w:rFonts w:ascii="Arial" w:eastAsia="MS Mincho" w:hAnsi="Arial" w:cs="Arial"/>
+          <w:bCs/>
+          <w:sz w:val="24"/>
+          <w:szCs w:val="24"/>
+        </w:rPr>
+        <w:t>.</w:t>
+      </w:r>
+      <w:r>
+        <w:rPr>
+          <w:rFonts w:ascii="Arial" w:eastAsia="MS Mincho" w:hAnsi="Arial" w:cs="Arial"/>
+          <w:bCs/>
+          <w:sz w:val="24"/>
+          <w:szCs w:val="24"/>
+        </w:rPr>
+        <w:br/>
+      </w:r>
+      <w:r>
+        <w:rPr>
+          <w:rFonts w:ascii="Arial" w:eastAsia="MS Mincho" w:hAnsi="Arial" w:cs="Arial"/>
+          <w:b/>
+          <w:bCs/>
+          <w:sz w:val="24"/>
+          <w:szCs w:val="24"/>
+        </w:rPr>
+        <w:t>Requisitos Especiais:</w:t>
+      </w:r>
+      <w:r>
+        <w:rPr>
+          <w:rFonts w:ascii="Arial" w:eastAsia="MS Mincho" w:hAnsi="Arial" w:cs="Arial"/>
+          <w:bCs/>
+          <w:sz w:val="24"/>
+          <w:szCs w:val="24"/>
+        </w:rPr>
+        <w:t xml:space="preserve"> Tolerância a falhas por meio de transação de banco de dados.</w:t>
+      </w:r>
+      <w:r>
+        <w:rPr>
+          <w:rFonts w:ascii="Arial" w:eastAsia="MS Mincho" w:hAnsi="Arial" w:cs="Arial"/>
+          <w:bCs/>
+          <w:sz w:val="24"/>
+          <w:szCs w:val="24"/>
+        </w:rPr>
+        <w:br/>
+      </w:r>
+      <w:r>
+        <w:rPr>
+          <w:rFonts w:ascii="Arial" w:eastAsia="MS Mincho" w:hAnsi="Arial" w:cs="Arial"/>
+          <w:b/>
+          <w:bCs/>
+          <w:sz w:val="24"/>
+          <w:szCs w:val="24"/>
+        </w:rPr>
+        <w:t>Atores:</w:t>
+      </w:r>
+      <w:r>
+        <w:rPr>
+          <w:rFonts w:ascii="Arial" w:eastAsia="MS Mincho" w:hAnsi="Arial" w:cs="Arial"/>
+          <w:bCs/>
+          <w:sz w:val="24"/>
+          <w:szCs w:val="24"/>
+        </w:rPr>
+        <w:t xml:space="preserve"> Gerente</w:t>
+      </w:r>
+      <w:r>
+        <w:rPr>
+          <w:rFonts w:ascii="Arial" w:eastAsia="MS Mincho" w:hAnsi="Arial" w:cs="Arial"/>
+          <w:bCs/>
+          <w:sz w:val="24"/>
+          <w:szCs w:val="24"/>
+        </w:rPr>
+        <w:t>, Profissional</w:t>
+      </w:r>
+      <w:r>
+        <w:rPr>
+          <w:rFonts w:ascii="Arial" w:eastAsia="MS Mincho" w:hAnsi="Arial" w:cs="Arial"/>
+          <w:bCs/>
+          <w:sz w:val="24"/>
+          <w:szCs w:val="24"/>
+        </w:rPr>
+        <w:br/>
+      </w:r>
+      <w:r>
+        <w:rPr>
+          <w:rFonts w:ascii="Arial" w:eastAsia="MS Mincho" w:hAnsi="Arial" w:cs="Arial"/>
+          <w:b/>
+          <w:bCs/>
+          <w:sz w:val="24"/>
+          <w:szCs w:val="24"/>
+        </w:rPr>
+        <w:t>Fluxo Básico (Principal):</w:t>
+      </w:r>
+    </w:p>
+    <w:p>
+      <w:pPr>
+        <w:pStyle w:val="PargrafodaLista"/>
+        <w:numPr>
+          <w:ilvl w:val="0"/>
+          <w:numId w:val="6"/>
+        </w:numPr>
+        <w:rPr>
+          <w:rFonts w:ascii="Arial" w:hAnsi="Arial" w:cs="Arial"/>
+          <w:sz w:val="24"/>
+          <w:szCs w:val="24"/>
+        </w:rPr>
+      </w:pPr>
+      <w:r>
+        <w:rPr>
+          <w:rFonts w:ascii="Arial" w:hAnsi="Arial" w:cs="Arial"/>
+          <w:sz w:val="24"/>
+          <w:szCs w:val="24"/>
+        </w:rPr>
+        <w:t xml:space="preserve"> Ao  solicitar uma requisição do tipo post para a </w:t>
+      </w:r>
+      <w:proofErr w:type="spellStart"/>
+      <w:r>
+        <w:rPr>
+          <w:rFonts w:ascii="Arial" w:hAnsi="Arial" w:cs="Arial"/>
+          <w:sz w:val="24"/>
+          <w:szCs w:val="24"/>
+        </w:rPr>
+        <w:t>url</w:t>
+      </w:r>
+      <w:proofErr w:type="spellEnd"/>
+      <w:r>
+        <w:rPr>
+          <w:rFonts w:ascii="Arial" w:hAnsi="Arial" w:cs="Arial"/>
+          <w:sz w:val="24"/>
+          <w:szCs w:val="24"/>
+        </w:rPr>
+        <w:t xml:space="preserve"> da API referente ao </w:t>
+      </w:r>
+      <w:r>
+        <w:rPr>
+          <w:rFonts w:ascii="Arial" w:hAnsi="Arial" w:cs="Arial"/>
+          <w:sz w:val="24"/>
+          <w:szCs w:val="24"/>
+        </w:rPr>
+        <w:t>inicio do serviço</w:t>
+      </w:r>
+    </w:p>
+    <w:p>
+      <w:pPr>
+        <w:pStyle w:val="PargrafodaLista"/>
+        <w:numPr>
+          <w:ilvl w:val="0"/>
+          <w:numId w:val="6"/>
+        </w:numPr>
+        <w:rPr>
+          <w:rFonts w:ascii="Arial" w:hAnsi="Arial" w:cs="Arial"/>
+          <w:sz w:val="24"/>
+          <w:szCs w:val="24"/>
+        </w:rPr>
+      </w:pPr>
+      <w:r>
+        <w:rPr>
+          <w:rFonts w:ascii="Arial" w:hAnsi="Arial" w:cs="Arial"/>
+          <w:sz w:val="24"/>
+          <w:szCs w:val="24"/>
+        </w:rPr>
+        <w:t xml:space="preserve">O ator informa </w:t>
+      </w:r>
+      <w:proofErr w:type="gramStart"/>
+      <w:r>
+        <w:rPr>
+          <w:rFonts w:ascii="Arial" w:hAnsi="Arial" w:cs="Arial"/>
+          <w:sz w:val="24"/>
+          <w:szCs w:val="24"/>
+        </w:rPr>
+        <w:t>a</w:t>
+      </w:r>
+      <w:proofErr w:type="gramEnd"/>
+      <w:r>
+        <w:rPr>
+          <w:rFonts w:ascii="Arial" w:hAnsi="Arial" w:cs="Arial"/>
+          <w:sz w:val="24"/>
+          <w:szCs w:val="24"/>
+        </w:rPr>
+        <w:t xml:space="preserve"> esteira que deseja atuar (no caso o ID) bem como o serviço a ser inicializado (também o ID).</w:t>
+      </w:r>
+    </w:p>
+    <w:p>
+      <w:pPr>
+        <w:pStyle w:val="PargrafodaLista"/>
+        <w:numPr>
+          <w:ilvl w:val="0"/>
+          <w:numId w:val="6"/>
+        </w:numPr>
+        <w:rPr>
+          <w:rFonts w:ascii="Arial" w:hAnsi="Arial" w:cs="Arial"/>
+          <w:sz w:val="24"/>
+          <w:szCs w:val="24"/>
+        </w:rPr>
+      </w:pPr>
+      <w:r>
+        <w:rPr>
+          <w:rFonts w:ascii="Arial" w:hAnsi="Arial" w:cs="Arial"/>
+          <w:sz w:val="24"/>
+          <w:szCs w:val="24"/>
+        </w:rPr>
+        <w:t>Assim o sistema inicia o atendimento informando a data do dia em questão automaticamente.</w:t>
+      </w:r>
+    </w:p>
+    <w:p>
+      <w:pPr>
+        <w:pStyle w:val="PargrafodaLista"/>
+        <w:numPr>
+          <w:ilvl w:val="0"/>
+          <w:numId w:val="6"/>
+        </w:numPr>
+        <w:rPr>
+          <w:rFonts w:ascii="Arial" w:hAnsi="Arial" w:cs="Arial"/>
+          <w:sz w:val="24"/>
+          <w:szCs w:val="24"/>
+        </w:rPr>
+      </w:pPr>
+      <w:r>
+        <w:rPr>
+          <w:rFonts w:ascii="Arial" w:hAnsi="Arial" w:cs="Arial"/>
+          <w:sz w:val="24"/>
+          <w:szCs w:val="24"/>
+        </w:rPr>
+        <w:t>API realiza as validações dos dados e registra em banco de dados e assim finaliza o caso de uso.</w:t>
+      </w:r>
+    </w:p>
+    <w:p>
+      <w:pPr>
+        <w:rPr>
+          <w:rFonts w:ascii="Arial" w:hAnsi="Arial" w:cs="Arial"/>
+          <w:sz w:val="24"/>
+          <w:szCs w:val="24"/>
+        </w:rPr>
+      </w:pPr>
+    </w:p>
+    <w:p>
+      <w:pPr>
+        <w:autoSpaceDE w:val="0"/>
+        <w:autoSpaceDN w:val="0"/>
+        <w:adjustRightInd w:val="0"/>
+        <w:spacing w:line="360" w:lineRule="auto"/>
+        <w:jc w:val="center"/>
+        <w:rPr>
+          <w:rFonts w:ascii="Arial" w:eastAsia="MS Mincho" w:hAnsi="Arial" w:cs="Arial"/>
+          <w:b/>
+          <w:bCs/>
+          <w:sz w:val="28"/>
+        </w:rPr>
+      </w:pPr>
+      <w:r>
+        <w:rPr>
+          <w:rFonts w:ascii="Arial" w:eastAsia="MS Mincho" w:hAnsi="Arial" w:cs="Arial"/>
+          <w:b/>
+          <w:bCs/>
+          <w:sz w:val="28"/>
+        </w:rPr>
+        <w:t xml:space="preserve">Caso de uso </w:t>
+      </w:r>
+      <w:r>
+        <w:rPr>
+          <w:rFonts w:ascii="Arial" w:eastAsia="MS Mincho" w:hAnsi="Arial" w:cs="Arial"/>
+          <w:b/>
+          <w:bCs/>
+          <w:sz w:val="28"/>
+        </w:rPr>
+        <w:t>–</w:t>
+      </w:r>
+      <w:r>
+        <w:rPr>
+          <w:rFonts w:ascii="Arial" w:eastAsia="MS Mincho" w:hAnsi="Arial" w:cs="Arial"/>
+          <w:b/>
+          <w:bCs/>
+          <w:sz w:val="28"/>
+        </w:rPr>
+        <w:t xml:space="preserve"> </w:t>
+      </w:r>
+      <w:r>
+        <w:rPr>
+          <w:rFonts w:ascii="Arial" w:eastAsia="MS Mincho" w:hAnsi="Arial" w:cs="Arial"/>
+          <w:b/>
+          <w:bCs/>
+          <w:sz w:val="28"/>
+        </w:rPr>
+        <w:t>Finalizar</w:t>
+      </w:r>
+      <w:r>
+        <w:rPr>
+          <w:rFonts w:ascii="Arial" w:eastAsia="MS Mincho" w:hAnsi="Arial" w:cs="Arial"/>
+          <w:b/>
+          <w:bCs/>
+          <w:sz w:val="28"/>
+        </w:rPr>
+        <w:t xml:space="preserve"> o Atendimento</w:t>
+      </w:r>
+    </w:p>
+    <w:p>
+      <w:pPr>
+        <w:autoSpaceDE w:val="0"/>
+        <w:autoSpaceDN w:val="0"/>
+        <w:adjustRightInd w:val="0"/>
+        <w:spacing w:line="240" w:lineRule="auto"/>
+        <w:rPr>
+          <w:rFonts w:ascii="Arial" w:eastAsia="MS Mincho" w:hAnsi="Arial" w:cs="Arial"/>
+          <w:bCs/>
+          <w:sz w:val="24"/>
+          <w:szCs w:val="24"/>
+        </w:rPr>
+      </w:pPr>
+      <w:r>
+        <w:rPr>
+          <w:rFonts w:ascii="Arial" w:eastAsia="MS Mincho" w:hAnsi="Arial" w:cs="Arial"/>
+          <w:b/>
+          <w:bCs/>
+          <w:sz w:val="24"/>
+          <w:szCs w:val="24"/>
+        </w:rPr>
+        <w:t xml:space="preserve">Descrição Geral: </w:t>
+      </w:r>
+      <w:r>
+        <w:rPr>
+          <w:rFonts w:ascii="Arial" w:eastAsia="MS Mincho" w:hAnsi="Arial" w:cs="Arial"/>
+          <w:bCs/>
+          <w:sz w:val="24"/>
+          <w:szCs w:val="24"/>
+        </w:rPr>
+        <w:t>O caso de uso t</w:t>
+      </w:r>
+      <w:r>
+        <w:rPr>
+          <w:rFonts w:ascii="Arial" w:eastAsia="MS Mincho" w:hAnsi="Arial" w:cs="Arial"/>
+          <w:bCs/>
+          <w:sz w:val="24"/>
+          <w:szCs w:val="24"/>
+        </w:rPr>
+        <w:t xml:space="preserve">em inicio quando o ator necessita </w:t>
+      </w:r>
+      <w:r>
+        <w:rPr>
+          <w:rFonts w:ascii="Arial" w:eastAsia="MS Mincho" w:hAnsi="Arial" w:cs="Arial"/>
+          <w:bCs/>
+          <w:sz w:val="24"/>
+          <w:szCs w:val="24"/>
+        </w:rPr>
+        <w:t>finalizar</w:t>
+      </w:r>
+      <w:r>
+        <w:rPr>
+          <w:rFonts w:ascii="Arial" w:eastAsia="MS Mincho" w:hAnsi="Arial" w:cs="Arial"/>
+          <w:bCs/>
+          <w:sz w:val="24"/>
+          <w:szCs w:val="24"/>
+        </w:rPr>
+        <w:t xml:space="preserve"> o atendimento ao animal.</w:t>
+      </w:r>
+      <w:r>
+        <w:rPr>
+          <w:rFonts w:ascii="Arial" w:eastAsia="MS Mincho" w:hAnsi="Arial" w:cs="Arial"/>
+          <w:bCs/>
+          <w:sz w:val="24"/>
+          <w:szCs w:val="24"/>
+        </w:rPr>
+        <w:br/>
+      </w:r>
+      <w:r>
+        <w:rPr>
+          <w:rFonts w:ascii="Arial" w:eastAsia="MS Mincho" w:hAnsi="Arial" w:cs="Arial"/>
+          <w:b/>
+          <w:bCs/>
+          <w:sz w:val="24"/>
+          <w:szCs w:val="24"/>
+        </w:rPr>
+        <w:t>Pré-Condições:</w:t>
+      </w:r>
+      <w:r>
+        <w:rPr>
+          <w:rFonts w:ascii="Arial" w:eastAsia="MS Mincho" w:hAnsi="Arial" w:cs="Arial"/>
+          <w:bCs/>
+          <w:sz w:val="24"/>
+          <w:szCs w:val="24"/>
+        </w:rPr>
+        <w:t xml:space="preserve"> Usuário devidamente </w:t>
+      </w:r>
+      <w:proofErr w:type="spellStart"/>
+      <w:r>
+        <w:rPr>
+          <w:rFonts w:ascii="Arial" w:eastAsia="MS Mincho" w:hAnsi="Arial" w:cs="Arial"/>
+          <w:bCs/>
+          <w:sz w:val="24"/>
+          <w:szCs w:val="24"/>
+        </w:rPr>
+        <w:t>logado</w:t>
+      </w:r>
+      <w:proofErr w:type="spellEnd"/>
+      <w:r>
+        <w:rPr>
+          <w:rFonts w:ascii="Arial" w:eastAsia="MS Mincho" w:hAnsi="Arial" w:cs="Arial"/>
+          <w:bCs/>
+          <w:sz w:val="24"/>
+          <w:szCs w:val="24"/>
+        </w:rPr>
+        <w:t xml:space="preserve"> no sistema.</w:t>
+      </w:r>
+      <w:r>
+        <w:rPr>
+          <w:rFonts w:ascii="Arial" w:eastAsia="MS Mincho" w:hAnsi="Arial" w:cs="Arial"/>
+          <w:bCs/>
+          <w:sz w:val="24"/>
+          <w:szCs w:val="24"/>
+        </w:rPr>
+        <w:br/>
+      </w:r>
+      <w:r>
+        <w:rPr>
+          <w:rFonts w:ascii="Arial" w:eastAsia="MS Mincho" w:hAnsi="Arial" w:cs="Arial"/>
+          <w:b/>
+          <w:bCs/>
+          <w:sz w:val="24"/>
+          <w:szCs w:val="24"/>
+        </w:rPr>
+        <w:t>Pós-Condições:</w:t>
+      </w:r>
+      <w:r>
+        <w:rPr>
+          <w:rFonts w:ascii="Arial" w:eastAsia="MS Mincho" w:hAnsi="Arial" w:cs="Arial"/>
+          <w:bCs/>
+          <w:sz w:val="24"/>
+          <w:szCs w:val="24"/>
+        </w:rPr>
+        <w:t xml:space="preserve"> Serviço </w:t>
+      </w:r>
+      <w:r>
+        <w:rPr>
+          <w:rFonts w:ascii="Arial" w:eastAsia="MS Mincho" w:hAnsi="Arial" w:cs="Arial"/>
+          <w:bCs/>
+          <w:sz w:val="24"/>
+          <w:szCs w:val="24"/>
+        </w:rPr>
+        <w:t>finalizado</w:t>
+      </w:r>
+      <w:r>
+        <w:rPr>
+          <w:rFonts w:ascii="Arial" w:eastAsia="MS Mincho" w:hAnsi="Arial" w:cs="Arial"/>
+          <w:bCs/>
+          <w:sz w:val="24"/>
+          <w:szCs w:val="24"/>
+        </w:rPr>
+        <w:t xml:space="preserve"> da esteira </w:t>
+      </w:r>
+      <w:r>
+        <w:rPr>
+          <w:rFonts w:ascii="Arial" w:eastAsia="MS Mincho" w:hAnsi="Arial" w:cs="Arial"/>
+          <w:bCs/>
+          <w:sz w:val="24"/>
+          <w:szCs w:val="24"/>
+        </w:rPr>
+        <w:t>salv</w:t>
+      </w:r>
+      <w:r>
+        <w:rPr>
+          <w:rFonts w:ascii="Arial" w:eastAsia="MS Mincho" w:hAnsi="Arial" w:cs="Arial"/>
+          <w:bCs/>
+          <w:sz w:val="24"/>
+          <w:szCs w:val="24"/>
+        </w:rPr>
+        <w:t>o</w:t>
+      </w:r>
+      <w:r>
+        <w:rPr>
+          <w:rFonts w:ascii="Arial" w:eastAsia="MS Mincho" w:hAnsi="Arial" w:cs="Arial"/>
+          <w:bCs/>
+          <w:sz w:val="24"/>
+          <w:szCs w:val="24"/>
+        </w:rPr>
+        <w:t xml:space="preserve"> no banco.</w:t>
+      </w:r>
+      <w:r>
+        <w:rPr>
+          <w:rFonts w:ascii="Arial" w:eastAsia="MS Mincho" w:hAnsi="Arial" w:cs="Arial"/>
+          <w:bCs/>
+          <w:sz w:val="24"/>
+          <w:szCs w:val="24"/>
+        </w:rPr>
+        <w:br/>
+      </w:r>
+      <w:r>
+        <w:rPr>
+          <w:rFonts w:ascii="Arial" w:eastAsia="MS Mincho" w:hAnsi="Arial" w:cs="Arial"/>
+          <w:b/>
+          <w:bCs/>
+          <w:sz w:val="24"/>
+          <w:szCs w:val="24"/>
+        </w:rPr>
+        <w:t>Requisitos Especiais:</w:t>
+      </w:r>
+      <w:r>
+        <w:rPr>
+          <w:rFonts w:ascii="Arial" w:eastAsia="MS Mincho" w:hAnsi="Arial" w:cs="Arial"/>
+          <w:bCs/>
+          <w:sz w:val="24"/>
+          <w:szCs w:val="24"/>
+        </w:rPr>
+        <w:t xml:space="preserve"> Tolerância a falhas por meio de transação de banco de dados.</w:t>
+      </w:r>
+      <w:r>
+        <w:rPr>
+          <w:rFonts w:ascii="Arial" w:eastAsia="MS Mincho" w:hAnsi="Arial" w:cs="Arial"/>
+          <w:bCs/>
+          <w:sz w:val="24"/>
+          <w:szCs w:val="24"/>
+        </w:rPr>
+        <w:br/>
+      </w:r>
+      <w:r>
+        <w:rPr>
+          <w:rFonts w:ascii="Arial" w:eastAsia="MS Mincho" w:hAnsi="Arial" w:cs="Arial"/>
+          <w:b/>
+          <w:bCs/>
+          <w:sz w:val="24"/>
+          <w:szCs w:val="24"/>
+        </w:rPr>
+        <w:t>Atores:</w:t>
+      </w:r>
+      <w:r>
+        <w:rPr>
+          <w:rFonts w:ascii="Arial" w:eastAsia="MS Mincho" w:hAnsi="Arial" w:cs="Arial"/>
+          <w:bCs/>
+          <w:sz w:val="24"/>
+          <w:szCs w:val="24"/>
+        </w:rPr>
+        <w:t xml:space="preserve"> Gerente</w:t>
+      </w:r>
+      <w:r>
+        <w:rPr>
+          <w:rFonts w:ascii="Arial" w:eastAsia="MS Mincho" w:hAnsi="Arial" w:cs="Arial"/>
+          <w:bCs/>
+          <w:sz w:val="24"/>
+          <w:szCs w:val="24"/>
+        </w:rPr>
+        <w:t>, Profissional</w:t>
+      </w:r>
+      <w:r>
+        <w:rPr>
+          <w:rFonts w:ascii="Arial" w:eastAsia="MS Mincho" w:hAnsi="Arial" w:cs="Arial"/>
+          <w:bCs/>
+          <w:sz w:val="24"/>
+          <w:szCs w:val="24"/>
+        </w:rPr>
+        <w:br/>
+      </w:r>
+      <w:r>
+        <w:rPr>
+          <w:rFonts w:ascii="Arial" w:eastAsia="MS Mincho" w:hAnsi="Arial" w:cs="Arial"/>
+          <w:b/>
+          <w:bCs/>
+          <w:sz w:val="24"/>
+          <w:szCs w:val="24"/>
+        </w:rPr>
+        <w:t>Fluxo Básico (Principal):</w:t>
+      </w:r>
+    </w:p>
+    <w:p>
+      <w:pPr>
+        <w:pStyle w:val="PargrafodaLista"/>
+        <w:numPr>
+          <w:ilvl w:val="0"/>
+          <w:numId w:val="7"/>
+        </w:numPr>
+        <w:rPr>
+          <w:rFonts w:ascii="Arial" w:hAnsi="Arial" w:cs="Arial"/>
+          <w:sz w:val="24"/>
+          <w:szCs w:val="24"/>
+        </w:rPr>
+      </w:pPr>
+      <w:r>
+        <w:rPr>
+          <w:rFonts w:ascii="Arial" w:hAnsi="Arial" w:cs="Arial"/>
+          <w:sz w:val="24"/>
+          <w:szCs w:val="24"/>
+        </w:rPr>
+        <w:t xml:space="preserve"> Ao  solicitar uma requisição do tipo post para a </w:t>
+      </w:r>
+      <w:proofErr w:type="spellStart"/>
+      <w:r>
+        <w:rPr>
+          <w:rFonts w:ascii="Arial" w:hAnsi="Arial" w:cs="Arial"/>
+          <w:sz w:val="24"/>
+          <w:szCs w:val="24"/>
+        </w:rPr>
+        <w:t>url</w:t>
+      </w:r>
+      <w:proofErr w:type="spellEnd"/>
+      <w:r>
+        <w:rPr>
+          <w:rFonts w:ascii="Arial" w:hAnsi="Arial" w:cs="Arial"/>
+          <w:sz w:val="24"/>
+          <w:szCs w:val="24"/>
+        </w:rPr>
+        <w:t xml:space="preserve"> da API referente </w:t>
+      </w:r>
+      <w:proofErr w:type="gramStart"/>
+      <w:r>
+        <w:rPr>
+          <w:rFonts w:ascii="Arial" w:hAnsi="Arial" w:cs="Arial"/>
+          <w:sz w:val="24"/>
+          <w:szCs w:val="24"/>
+        </w:rPr>
+        <w:t>a</w:t>
+      </w:r>
+      <w:proofErr w:type="gramEnd"/>
+      <w:r>
+        <w:rPr>
+          <w:rFonts w:ascii="Arial" w:hAnsi="Arial" w:cs="Arial"/>
+          <w:sz w:val="24"/>
+          <w:szCs w:val="24"/>
+        </w:rPr>
+        <w:t xml:space="preserve"> finalização </w:t>
+      </w:r>
+      <w:r>
+        <w:rPr>
+          <w:rFonts w:ascii="Arial" w:hAnsi="Arial" w:cs="Arial"/>
+          <w:sz w:val="24"/>
+          <w:szCs w:val="24"/>
+        </w:rPr>
+        <w:t xml:space="preserve"> do serviço</w:t>
+      </w:r>
+    </w:p>
+    <w:p>
+      <w:pPr>
+        <w:pStyle w:val="PargrafodaLista"/>
+        <w:numPr>
+          <w:ilvl w:val="0"/>
+          <w:numId w:val="7"/>
+        </w:numPr>
+        <w:rPr>
+          <w:rFonts w:ascii="Arial" w:hAnsi="Arial" w:cs="Arial"/>
+          <w:sz w:val="24"/>
+          <w:szCs w:val="24"/>
+        </w:rPr>
+      </w:pPr>
+      <w:r>
+        <w:rPr>
+          <w:rFonts w:ascii="Arial" w:hAnsi="Arial" w:cs="Arial"/>
+          <w:sz w:val="24"/>
+          <w:szCs w:val="24"/>
+        </w:rPr>
+        <w:t xml:space="preserve">O ator informa </w:t>
+      </w:r>
+      <w:proofErr w:type="gramStart"/>
+      <w:r>
+        <w:rPr>
+          <w:rFonts w:ascii="Arial" w:hAnsi="Arial" w:cs="Arial"/>
+          <w:sz w:val="24"/>
+          <w:szCs w:val="24"/>
+        </w:rPr>
+        <w:t>a</w:t>
+      </w:r>
+      <w:proofErr w:type="gramEnd"/>
+      <w:r>
+        <w:rPr>
+          <w:rFonts w:ascii="Arial" w:hAnsi="Arial" w:cs="Arial"/>
+          <w:sz w:val="24"/>
+          <w:szCs w:val="24"/>
+        </w:rPr>
+        <w:t xml:space="preserve"> esteira que deseja atuar (no caso o ID) bem como o serviço a ser inicializado (também o ID).</w:t>
+      </w:r>
+    </w:p>
+    <w:p>
+      <w:pPr>
+        <w:pStyle w:val="PargrafodaLista"/>
+        <w:numPr>
+          <w:ilvl w:val="0"/>
+          <w:numId w:val="7"/>
+        </w:numPr>
+        <w:rPr>
+          <w:rFonts w:ascii="Arial" w:hAnsi="Arial" w:cs="Arial"/>
+          <w:sz w:val="24"/>
+          <w:szCs w:val="24"/>
+        </w:rPr>
+      </w:pPr>
+      <w:r>
+        <w:rPr>
+          <w:rFonts w:ascii="Arial" w:hAnsi="Arial" w:cs="Arial"/>
+          <w:sz w:val="24"/>
+          <w:szCs w:val="24"/>
+        </w:rPr>
+        <w:t xml:space="preserve">Assim o sistema </w:t>
+      </w:r>
+      <w:r>
+        <w:rPr>
+          <w:rFonts w:ascii="Arial" w:hAnsi="Arial" w:cs="Arial"/>
+          <w:sz w:val="24"/>
+          <w:szCs w:val="24"/>
+        </w:rPr>
+        <w:t>verifica se a data de inicio existe (no caso diferente de nulo) e insere automaticamente a data do dia em questão para a data de finalização.</w:t>
+      </w:r>
+    </w:p>
+    <w:p>
+      <w:pPr>
+        <w:pStyle w:val="PargrafodaLista"/>
+        <w:numPr>
+          <w:ilvl w:val="0"/>
+          <w:numId w:val="7"/>
+        </w:numPr>
+        <w:rPr>
+          <w:rFonts w:ascii="Arial" w:hAnsi="Arial" w:cs="Arial"/>
+          <w:sz w:val="24"/>
+          <w:szCs w:val="24"/>
+        </w:rPr>
+      </w:pPr>
+      <w:r>
+        <w:rPr>
+          <w:rFonts w:ascii="Arial" w:hAnsi="Arial" w:cs="Arial"/>
+          <w:sz w:val="24"/>
+          <w:szCs w:val="24"/>
+        </w:rPr>
+        <w:t>API realiza as validações dos dados e registra em banco de dados e assim finaliza o caso de uso.</w:t>
+      </w:r>
+    </w:p>
+    <w:p>
+      <w:pPr>
+        <w:autoSpaceDE w:val="0"/>
+        <w:autoSpaceDN w:val="0"/>
+        <w:adjustRightInd w:val="0"/>
+        <w:spacing w:line="360" w:lineRule="auto"/>
+        <w:jc w:val="center"/>
+        <w:rPr>
+          <w:rFonts w:ascii="Arial" w:eastAsia="MS Mincho" w:hAnsi="Arial" w:cs="Arial"/>
+          <w:b/>
+          <w:bCs/>
+          <w:sz w:val="28"/>
+        </w:rPr>
+      </w:pPr>
+      <w:r>
+        <w:rPr>
+          <w:rFonts w:ascii="Arial" w:eastAsia="MS Mincho" w:hAnsi="Arial" w:cs="Arial"/>
+          <w:b/>
+          <w:bCs/>
+          <w:sz w:val="28"/>
+        </w:rPr>
+        <w:lastRenderedPageBreak/>
+        <w:t xml:space="preserve">Caso de uso </w:t>
+      </w:r>
+      <w:r>
+        <w:rPr>
+          <w:rFonts w:ascii="Arial" w:eastAsia="MS Mincho" w:hAnsi="Arial" w:cs="Arial"/>
+          <w:b/>
+          <w:bCs/>
+          <w:sz w:val="28"/>
+        </w:rPr>
+        <w:t>–</w:t>
+      </w:r>
+      <w:r>
+        <w:rPr>
+          <w:rFonts w:ascii="Arial" w:eastAsia="MS Mincho" w:hAnsi="Arial" w:cs="Arial"/>
+          <w:b/>
+          <w:bCs/>
+          <w:sz w:val="28"/>
+        </w:rPr>
+        <w:t xml:space="preserve"> </w:t>
+      </w:r>
+      <w:r>
+        <w:rPr>
+          <w:rFonts w:ascii="Arial" w:eastAsia="MS Mincho" w:hAnsi="Arial" w:cs="Arial"/>
+          <w:b/>
+          <w:bCs/>
+          <w:sz w:val="28"/>
+        </w:rPr>
+        <w:t>Calcular Total</w:t>
+      </w:r>
+      <w:r>
+        <w:rPr>
+          <w:rFonts w:ascii="Arial" w:eastAsia="MS Mincho" w:hAnsi="Arial" w:cs="Arial"/>
+          <w:b/>
+          <w:bCs/>
+          <w:sz w:val="28"/>
+        </w:rPr>
+        <w:t xml:space="preserve"> </w:t>
+      </w:r>
+    </w:p>
+    <w:p>
+      <w:pPr>
+        <w:autoSpaceDE w:val="0"/>
+        <w:autoSpaceDN w:val="0"/>
+        <w:adjustRightInd w:val="0"/>
+        <w:spacing w:line="240" w:lineRule="auto"/>
+        <w:rPr>
+          <w:rFonts w:ascii="Arial" w:eastAsia="MS Mincho" w:hAnsi="Arial" w:cs="Arial"/>
+          <w:bCs/>
+          <w:sz w:val="24"/>
+          <w:szCs w:val="24"/>
+        </w:rPr>
+      </w:pPr>
+      <w:r>
+        <w:rPr>
+          <w:rFonts w:ascii="Arial" w:eastAsia="MS Mincho" w:hAnsi="Arial" w:cs="Arial"/>
+          <w:b/>
+          <w:bCs/>
+          <w:sz w:val="24"/>
+          <w:szCs w:val="24"/>
+        </w:rPr>
+        <w:t xml:space="preserve">Descrição Geral: </w:t>
+      </w:r>
+      <w:r>
+        <w:rPr>
+          <w:rFonts w:ascii="Arial" w:eastAsia="MS Mincho" w:hAnsi="Arial" w:cs="Arial"/>
+          <w:bCs/>
+          <w:sz w:val="24"/>
+          <w:szCs w:val="24"/>
+        </w:rPr>
+        <w:t>O caso de uso t</w:t>
+      </w:r>
+      <w:r>
+        <w:rPr>
+          <w:rFonts w:ascii="Arial" w:eastAsia="MS Mincho" w:hAnsi="Arial" w:cs="Arial"/>
+          <w:bCs/>
+          <w:sz w:val="24"/>
+          <w:szCs w:val="24"/>
+        </w:rPr>
+        <w:t xml:space="preserve">em inicio quando o ator necessita </w:t>
+      </w:r>
+      <w:r>
+        <w:rPr>
+          <w:rFonts w:ascii="Arial" w:eastAsia="MS Mincho" w:hAnsi="Arial" w:cs="Arial"/>
+          <w:bCs/>
+          <w:sz w:val="24"/>
+          <w:szCs w:val="24"/>
+        </w:rPr>
+        <w:t xml:space="preserve">calcular o </w:t>
+      </w:r>
+      <w:proofErr w:type="spellStart"/>
+      <w:r>
+        <w:rPr>
+          <w:rFonts w:ascii="Arial" w:eastAsia="MS Mincho" w:hAnsi="Arial" w:cs="Arial"/>
+          <w:bCs/>
+          <w:sz w:val="24"/>
+          <w:szCs w:val="24"/>
+        </w:rPr>
+        <w:t>tatal</w:t>
+      </w:r>
+      <w:proofErr w:type="spellEnd"/>
+      <w:r>
+        <w:rPr>
+          <w:rFonts w:ascii="Arial" w:eastAsia="MS Mincho" w:hAnsi="Arial" w:cs="Arial"/>
+          <w:bCs/>
+          <w:sz w:val="24"/>
+          <w:szCs w:val="24"/>
+        </w:rPr>
+        <w:t xml:space="preserve"> do atendimento ao final de executar todos os serviços da esteira.</w:t>
+      </w:r>
+      <w:r>
+        <w:rPr>
+          <w:rFonts w:ascii="Arial" w:eastAsia="MS Mincho" w:hAnsi="Arial" w:cs="Arial"/>
+          <w:bCs/>
+          <w:sz w:val="24"/>
+          <w:szCs w:val="24"/>
+        </w:rPr>
+        <w:br/>
+      </w:r>
+      <w:r>
+        <w:rPr>
+          <w:rFonts w:ascii="Arial" w:eastAsia="MS Mincho" w:hAnsi="Arial" w:cs="Arial"/>
+          <w:b/>
+          <w:bCs/>
+          <w:sz w:val="24"/>
+          <w:szCs w:val="24"/>
+        </w:rPr>
+        <w:t>Pré-Condições:</w:t>
+      </w:r>
+      <w:r>
+        <w:rPr>
+          <w:rFonts w:ascii="Arial" w:eastAsia="MS Mincho" w:hAnsi="Arial" w:cs="Arial"/>
+          <w:bCs/>
+          <w:sz w:val="24"/>
+          <w:szCs w:val="24"/>
+        </w:rPr>
+        <w:t xml:space="preserve"> Usuário devidamente </w:t>
+      </w:r>
+      <w:proofErr w:type="spellStart"/>
+      <w:r>
+        <w:rPr>
+          <w:rFonts w:ascii="Arial" w:eastAsia="MS Mincho" w:hAnsi="Arial" w:cs="Arial"/>
+          <w:bCs/>
+          <w:sz w:val="24"/>
+          <w:szCs w:val="24"/>
+        </w:rPr>
+        <w:t>logado</w:t>
+      </w:r>
+      <w:proofErr w:type="spellEnd"/>
+      <w:r>
+        <w:rPr>
+          <w:rFonts w:ascii="Arial" w:eastAsia="MS Mincho" w:hAnsi="Arial" w:cs="Arial"/>
+          <w:bCs/>
+          <w:sz w:val="24"/>
+          <w:szCs w:val="24"/>
+        </w:rPr>
+        <w:t xml:space="preserve"> no sistema.</w:t>
+      </w:r>
+      <w:r>
+        <w:rPr>
+          <w:rFonts w:ascii="Arial" w:eastAsia="MS Mincho" w:hAnsi="Arial" w:cs="Arial"/>
+          <w:bCs/>
+          <w:sz w:val="24"/>
+          <w:szCs w:val="24"/>
+        </w:rPr>
+        <w:br/>
+      </w:r>
+      <w:r>
+        <w:rPr>
+          <w:rFonts w:ascii="Arial" w:eastAsia="MS Mincho" w:hAnsi="Arial" w:cs="Arial"/>
+          <w:b/>
+          <w:bCs/>
+          <w:sz w:val="24"/>
+          <w:szCs w:val="24"/>
+        </w:rPr>
+        <w:t>Pós-Condições:</w:t>
+      </w:r>
+      <w:r>
+        <w:rPr>
+          <w:rFonts w:ascii="Arial" w:eastAsia="MS Mincho" w:hAnsi="Arial" w:cs="Arial"/>
+          <w:bCs/>
+          <w:sz w:val="24"/>
+          <w:szCs w:val="24"/>
+        </w:rPr>
+        <w:t xml:space="preserve"> </w:t>
+      </w:r>
+      <w:r>
+        <w:rPr>
+          <w:rFonts w:ascii="Arial" w:eastAsia="MS Mincho" w:hAnsi="Arial" w:cs="Arial"/>
+          <w:bCs/>
+          <w:sz w:val="24"/>
+          <w:szCs w:val="24"/>
+        </w:rPr>
+        <w:t xml:space="preserve">Valor total </w:t>
+      </w:r>
+      <w:r>
+        <w:rPr>
+          <w:rFonts w:ascii="Arial" w:eastAsia="MS Mincho" w:hAnsi="Arial" w:cs="Arial"/>
+          <w:bCs/>
+          <w:sz w:val="24"/>
+          <w:szCs w:val="24"/>
+        </w:rPr>
+        <w:t xml:space="preserve"> da esteira </w:t>
+      </w:r>
+      <w:r>
+        <w:rPr>
+          <w:rFonts w:ascii="Arial" w:eastAsia="MS Mincho" w:hAnsi="Arial" w:cs="Arial"/>
+          <w:bCs/>
+          <w:sz w:val="24"/>
+          <w:szCs w:val="24"/>
+        </w:rPr>
+        <w:t>salv</w:t>
+      </w:r>
+      <w:r>
+        <w:rPr>
+          <w:rFonts w:ascii="Arial" w:eastAsia="MS Mincho" w:hAnsi="Arial" w:cs="Arial"/>
+          <w:bCs/>
+          <w:sz w:val="24"/>
+          <w:szCs w:val="24"/>
+        </w:rPr>
+        <w:t>o</w:t>
+      </w:r>
+      <w:r>
+        <w:rPr>
+          <w:rFonts w:ascii="Arial" w:eastAsia="MS Mincho" w:hAnsi="Arial" w:cs="Arial"/>
+          <w:bCs/>
+          <w:sz w:val="24"/>
+          <w:szCs w:val="24"/>
+        </w:rPr>
+        <w:t xml:space="preserve"> no banco.</w:t>
+      </w:r>
+      <w:r>
+        <w:rPr>
+          <w:rFonts w:ascii="Arial" w:eastAsia="MS Mincho" w:hAnsi="Arial" w:cs="Arial"/>
+          <w:bCs/>
+          <w:sz w:val="24"/>
+          <w:szCs w:val="24"/>
+        </w:rPr>
+        <w:br/>
+      </w:r>
+      <w:r>
+        <w:rPr>
+          <w:rFonts w:ascii="Arial" w:eastAsia="MS Mincho" w:hAnsi="Arial" w:cs="Arial"/>
+          <w:b/>
+          <w:bCs/>
+          <w:sz w:val="24"/>
+          <w:szCs w:val="24"/>
+        </w:rPr>
+        <w:t>Requisitos Especiais:</w:t>
+      </w:r>
+      <w:r>
+        <w:rPr>
+          <w:rFonts w:ascii="Arial" w:eastAsia="MS Mincho" w:hAnsi="Arial" w:cs="Arial"/>
+          <w:bCs/>
+          <w:sz w:val="24"/>
+          <w:szCs w:val="24"/>
+        </w:rPr>
+        <w:t xml:space="preserve"> Tolerância a falhas por meio de transação de banco de dados.</w:t>
+      </w:r>
+      <w:r>
+        <w:rPr>
+          <w:rFonts w:ascii="Arial" w:eastAsia="MS Mincho" w:hAnsi="Arial" w:cs="Arial"/>
+          <w:bCs/>
+          <w:sz w:val="24"/>
+          <w:szCs w:val="24"/>
+        </w:rPr>
+        <w:br/>
+      </w:r>
+      <w:r>
+        <w:rPr>
+          <w:rFonts w:ascii="Arial" w:eastAsia="MS Mincho" w:hAnsi="Arial" w:cs="Arial"/>
+          <w:b/>
+          <w:bCs/>
+          <w:sz w:val="24"/>
+          <w:szCs w:val="24"/>
+        </w:rPr>
+        <w:t>Atores:</w:t>
+      </w:r>
+      <w:r>
+        <w:rPr>
+          <w:rFonts w:ascii="Arial" w:eastAsia="MS Mincho" w:hAnsi="Arial" w:cs="Arial"/>
+          <w:bCs/>
+          <w:sz w:val="24"/>
+          <w:szCs w:val="24"/>
+        </w:rPr>
+        <w:t xml:space="preserve"> Gerente</w:t>
+      </w:r>
+      <w:r>
+        <w:rPr>
+          <w:rFonts w:ascii="Arial" w:eastAsia="MS Mincho" w:hAnsi="Arial" w:cs="Arial"/>
+          <w:bCs/>
+          <w:sz w:val="24"/>
+          <w:szCs w:val="24"/>
+        </w:rPr>
+        <w:t>, Profissional</w:t>
+      </w:r>
+      <w:r>
+        <w:rPr>
+          <w:rFonts w:ascii="Arial" w:eastAsia="MS Mincho" w:hAnsi="Arial" w:cs="Arial"/>
+          <w:bCs/>
+          <w:sz w:val="24"/>
+          <w:szCs w:val="24"/>
+        </w:rPr>
+        <w:br/>
+      </w:r>
+      <w:r>
+        <w:rPr>
+          <w:rFonts w:ascii="Arial" w:eastAsia="MS Mincho" w:hAnsi="Arial" w:cs="Arial"/>
+          <w:b/>
+          <w:bCs/>
+          <w:sz w:val="24"/>
+          <w:szCs w:val="24"/>
+        </w:rPr>
+        <w:t>Fluxo Básico (Principal):</w:t>
+      </w:r>
+    </w:p>
+    <w:p>
+      <w:pPr>
+        <w:pStyle w:val="PargrafodaLista"/>
+        <w:numPr>
+          <w:ilvl w:val="0"/>
+          <w:numId w:val="8"/>
+        </w:numPr>
+        <w:rPr>
+          <w:rFonts w:ascii="Arial" w:hAnsi="Arial" w:cs="Arial"/>
+          <w:sz w:val="24"/>
+          <w:szCs w:val="24"/>
+        </w:rPr>
+      </w:pPr>
+      <w:r>
+        <w:rPr>
+          <w:rFonts w:ascii="Arial" w:hAnsi="Arial" w:cs="Arial"/>
+          <w:sz w:val="24"/>
+          <w:szCs w:val="24"/>
+        </w:rPr>
+        <w:t xml:space="preserve"> Ao  solicitar uma requisição do tipo post para a </w:t>
+      </w:r>
+      <w:proofErr w:type="spellStart"/>
+      <w:r>
+        <w:rPr>
+          <w:rFonts w:ascii="Arial" w:hAnsi="Arial" w:cs="Arial"/>
+          <w:sz w:val="24"/>
+          <w:szCs w:val="24"/>
+        </w:rPr>
+        <w:t>url</w:t>
+      </w:r>
+      <w:proofErr w:type="spellEnd"/>
+      <w:r>
+        <w:rPr>
+          <w:rFonts w:ascii="Arial" w:hAnsi="Arial" w:cs="Arial"/>
+          <w:sz w:val="24"/>
+          <w:szCs w:val="24"/>
+        </w:rPr>
+        <w:t xml:space="preserve"> da API referente </w:t>
+      </w:r>
+      <w:r>
+        <w:rPr>
+          <w:rFonts w:ascii="Arial" w:hAnsi="Arial" w:cs="Arial"/>
+          <w:sz w:val="24"/>
+          <w:szCs w:val="24"/>
+        </w:rPr>
+        <w:t>ao calculo de todos os serviços realizados para a esteira</w:t>
+      </w:r>
+      <w:r>
+        <w:rPr>
+          <w:rFonts w:ascii="Arial" w:hAnsi="Arial" w:cs="Arial"/>
+          <w:sz w:val="24"/>
+          <w:szCs w:val="24"/>
+        </w:rPr>
+        <w:t>.</w:t>
+      </w:r>
+    </w:p>
+    <w:p>
+      <w:pPr>
+        <w:pStyle w:val="PargrafodaLista"/>
+        <w:numPr>
+          <w:ilvl w:val="0"/>
+          <w:numId w:val="8"/>
+        </w:numPr>
+        <w:rPr>
+          <w:rFonts w:ascii="Arial" w:hAnsi="Arial" w:cs="Arial"/>
+          <w:sz w:val="24"/>
+          <w:szCs w:val="24"/>
+        </w:rPr>
+      </w:pPr>
+      <w:r>
+        <w:rPr>
+          <w:rFonts w:ascii="Arial" w:hAnsi="Arial" w:cs="Arial"/>
+          <w:sz w:val="24"/>
+          <w:szCs w:val="24"/>
+        </w:rPr>
+        <w:t xml:space="preserve">O ator informa </w:t>
+      </w:r>
+      <w:r>
+        <w:rPr>
+          <w:rFonts w:ascii="Arial" w:hAnsi="Arial" w:cs="Arial"/>
+          <w:sz w:val="24"/>
+          <w:szCs w:val="24"/>
+        </w:rPr>
+        <w:t>à</w:t>
+      </w:r>
+      <w:r>
+        <w:rPr>
+          <w:rFonts w:ascii="Arial" w:hAnsi="Arial" w:cs="Arial"/>
+          <w:sz w:val="24"/>
+          <w:szCs w:val="24"/>
+        </w:rPr>
+        <w:t xml:space="preserve"> esteira que deseja atuar (no caso o ID) </w:t>
+      </w:r>
+    </w:p>
+    <w:p>
+      <w:pPr>
+        <w:pStyle w:val="PargrafodaLista"/>
+        <w:numPr>
+          <w:ilvl w:val="0"/>
+          <w:numId w:val="8"/>
+        </w:numPr>
+        <w:rPr>
+          <w:rFonts w:ascii="Arial" w:hAnsi="Arial" w:cs="Arial"/>
+          <w:sz w:val="24"/>
+          <w:szCs w:val="24"/>
+        </w:rPr>
+      </w:pPr>
+      <w:r>
+        <w:rPr>
+          <w:rFonts w:ascii="Arial" w:hAnsi="Arial" w:cs="Arial"/>
+          <w:sz w:val="24"/>
+          <w:szCs w:val="24"/>
+        </w:rPr>
+        <w:t xml:space="preserve">Assim o sistema verifica se a data de </w:t>
+      </w:r>
+      <w:r>
+        <w:rPr>
+          <w:rFonts w:ascii="Arial" w:hAnsi="Arial" w:cs="Arial"/>
+          <w:sz w:val="24"/>
+          <w:szCs w:val="24"/>
+        </w:rPr>
+        <w:t>finalização</w:t>
+      </w:r>
+      <w:r>
+        <w:rPr>
+          <w:rFonts w:ascii="Arial" w:hAnsi="Arial" w:cs="Arial"/>
+          <w:sz w:val="24"/>
+          <w:szCs w:val="24"/>
+        </w:rPr>
+        <w:t xml:space="preserve"> existe (no caso diferente de nulo) e </w:t>
+      </w:r>
+      <w:r>
+        <w:rPr>
+          <w:rFonts w:ascii="Arial" w:hAnsi="Arial" w:cs="Arial"/>
+          <w:sz w:val="24"/>
+          <w:szCs w:val="24"/>
+        </w:rPr>
+        <w:t>realiza automaticamente o total somando os valores de todos os serviços da esteira em questão.</w:t>
+      </w:r>
+      <w:bookmarkStart w:id="0" w:name="_GoBack"/>
+      <w:bookmarkEnd w:id="0"/>
+    </w:p>
+    <w:p>
+      <w:pPr>
+        <w:pStyle w:val="PargrafodaLista"/>
+        <w:numPr>
+          <w:ilvl w:val="0"/>
+          <w:numId w:val="8"/>
+        </w:numPr>
+        <w:rPr>
+          <w:rFonts w:ascii="Arial" w:hAnsi="Arial" w:cs="Arial"/>
+          <w:sz w:val="24"/>
+          <w:szCs w:val="24"/>
+        </w:rPr>
+      </w:pPr>
+      <w:r>
+        <w:rPr>
+          <w:rFonts w:ascii="Arial" w:hAnsi="Arial" w:cs="Arial"/>
+          <w:sz w:val="24"/>
+          <w:szCs w:val="24"/>
+        </w:rPr>
+        <w:t>API realiza as validações dos dados e registra em banco de dados e assim finaliza o caso de uso.</w:t>
       </w:r>
     </w:p>
     <w:p>
@@ -1969,6 +3927,92 @@
 <file path=word/numbering.xml><?xml version="1.0" encoding="utf-8"?>
 <w:numbering xmlns:wpc="http://schemas.microsoft.com/office/word/2010/wordprocessingCanvas" xmlns:mc="http://schemas.openxmlformats.org/markup-compatibility/2006" xmlns:o="urn:schemas-microsoft-com:office:office" xmlns:r="http://schemas.openxmlformats.org/officeDocument/2006/relationships" xmlns:m="http://schemas.openxmlformats.org/officeDocument/2006/math" xmlns:v="urn:schemas-microsoft-com:vml" xmlns:wp14="http://schemas.microsoft.com/office/word/2010/wordprocessingDrawing" xmlns:wp="http://schemas.openxmlformats.org/drawingml/2006/wordprocessingDrawing" xmlns:w10="urn:schemas-microsoft-com:office:word" xmlns:w="http://schemas.openxmlformats.org/wordprocessingml/2006/main" xmlns:w14="http://schemas.microsoft.com/office/word/2010/wordml" xmlns:wpg="http://schemas.microsoft.com/office/word/2010/wordprocessingGroup" xmlns:wpi="http://schemas.microsoft.com/office/word/2010/wordprocessingInk" xmlns:wne="http://schemas.microsoft.com/office/word/2006/wordml" xmlns:wps="http://schemas.microsoft.com/office/word/2010/wordprocessingShape" mc:Ignorable="w14 wp14">
   <w:abstractNum w:abstractNumId="0">
+    <w:nsid w:val="03806C46"/>
+    <w:multiLevelType w:val="hybridMultilevel"/>
+    <w:tmpl w:val="ABBCBEA8"/>
+    <w:lvl w:ilvl="0" w:tplc="0416000F">
+      <w:start w:val="1"/>
+      <w:numFmt w:val="decimal"/>
+      <w:lvlText w:val="%1."/>
+      <w:lvlJc w:val="left"/>
+      <w:pPr>
+        <w:ind w:left="720" w:hanging="360"/>
+      </w:pPr>
+    </w:lvl>
+    <w:lvl w:ilvl="1" w:tplc="04160019" w:tentative="1">
+      <w:start w:val="1"/>
+      <w:numFmt w:val="lowerLetter"/>
+      <w:lvlText w:val="%2."/>
+      <w:lvlJc w:val="left"/>
+      <w:pPr>
+        <w:ind w:left="1440" w:hanging="360"/>
+      </w:pPr>
+    </w:lvl>
+    <w:lvl w:ilvl="2" w:tplc="0416001B" w:tentative="1">
+      <w:start w:val="1"/>
+      <w:numFmt w:val="lowerRoman"/>
+      <w:lvlText w:val="%3."/>
+      <w:lvlJc w:val="right"/>
+      <w:pPr>
+        <w:ind w:left="2160" w:hanging="180"/>
+      </w:pPr>
+    </w:lvl>
+    <w:lvl w:ilvl="3" w:tplc="0416000F" w:tentative="1">
+      <w:start w:val="1"/>
+      <w:numFmt w:val="decimal"/>
+      <w:lvlText w:val="%4."/>
+      <w:lvlJc w:val="left"/>
+      <w:pPr>
+        <w:ind w:left="2880" w:hanging="360"/>
+      </w:pPr>
+    </w:lvl>
+    <w:lvl w:ilvl="4" w:tplc="04160019" w:tentative="1">
+      <w:start w:val="1"/>
+      <w:numFmt w:val="lowerLetter"/>
+      <w:lvlText w:val="%5."/>
+      <w:lvlJc w:val="left"/>
+      <w:pPr>
+        <w:ind w:left="3600" w:hanging="360"/>
+      </w:pPr>
+    </w:lvl>
+    <w:lvl w:ilvl="5" w:tplc="0416001B" w:tentative="1">
+      <w:start w:val="1"/>
+      <w:numFmt w:val="lowerRoman"/>
+      <w:lvlText w:val="%6."/>
+      <w:lvlJc w:val="right"/>
+      <w:pPr>
+        <w:ind w:left="4320" w:hanging="180"/>
+      </w:pPr>
+    </w:lvl>
+    <w:lvl w:ilvl="6" w:tplc="0416000F" w:tentative="1">
+      <w:start w:val="1"/>
+      <w:numFmt w:val="decimal"/>
+      <w:lvlText w:val="%7."/>
+      <w:lvlJc w:val="left"/>
+      <w:pPr>
+        <w:ind w:left="5040" w:hanging="360"/>
+      </w:pPr>
+    </w:lvl>
+    <w:lvl w:ilvl="7" w:tplc="04160019" w:tentative="1">
+      <w:start w:val="1"/>
+      <w:numFmt w:val="lowerLetter"/>
+      <w:lvlText w:val="%8."/>
+      <w:lvlJc w:val="left"/>
+      <w:pPr>
+        <w:ind w:left="5760" w:hanging="360"/>
+      </w:pPr>
+    </w:lvl>
+    <w:lvl w:ilvl="8" w:tplc="0416001B" w:tentative="1">
+      <w:start w:val="1"/>
+      <w:numFmt w:val="lowerRoman"/>
+      <w:lvlText w:val="%9."/>
+      <w:lvlJc w:val="right"/>
+      <w:pPr>
+        <w:ind w:left="6480" w:hanging="180"/>
+      </w:pPr>
+    </w:lvl>
+  </w:abstractNum>
+  <w:abstractNum w:abstractNumId="1">
     <w:nsid w:val="13EC76F8"/>
     <w:multiLevelType w:val="hybridMultilevel"/>
     <w:tmpl w:val="ABBCBEA8"/>
@@ -2054,7 +4098,7 @@
       </w:pPr>
     </w:lvl>
   </w:abstractNum>
-  <w:abstractNum w:abstractNumId="1">
+  <w:abstractNum w:abstractNumId="2">
     <w:nsid w:val="17083930"/>
     <w:multiLevelType w:val="hybridMultilevel"/>
     <w:tmpl w:val="ABBCBEA8"/>
@@ -2140,7 +4184,265 @@
       </w:pPr>
     </w:lvl>
   </w:abstractNum>
-  <w:abstractNum w:abstractNumId="2">
+  <w:abstractNum w:abstractNumId="3">
+    <w:nsid w:val="1A6C5CCF"/>
+    <w:multiLevelType w:val="hybridMultilevel"/>
+    <w:tmpl w:val="ABBCBEA8"/>
+    <w:lvl w:ilvl="0" w:tplc="0416000F">
+      <w:start w:val="1"/>
+      <w:numFmt w:val="decimal"/>
+      <w:lvlText w:val="%1."/>
+      <w:lvlJc w:val="left"/>
+      <w:pPr>
+        <w:ind w:left="720" w:hanging="360"/>
+      </w:pPr>
+    </w:lvl>
+    <w:lvl w:ilvl="1" w:tplc="04160019" w:tentative="1">
+      <w:start w:val="1"/>
+      <w:numFmt w:val="lowerLetter"/>
+      <w:lvlText w:val="%2."/>
+      <w:lvlJc w:val="left"/>
+      <w:pPr>
+        <w:ind w:left="1440" w:hanging="360"/>
+      </w:pPr>
+    </w:lvl>
+    <w:lvl w:ilvl="2" w:tplc="0416001B" w:tentative="1">
+      <w:start w:val="1"/>
+      <w:numFmt w:val="lowerRoman"/>
+      <w:lvlText w:val="%3."/>
+      <w:lvlJc w:val="right"/>
+      <w:pPr>
+        <w:ind w:left="2160" w:hanging="180"/>
+      </w:pPr>
+    </w:lvl>
+    <w:lvl w:ilvl="3" w:tplc="0416000F" w:tentative="1">
+      <w:start w:val="1"/>
+      <w:numFmt w:val="decimal"/>
+      <w:lvlText w:val="%4."/>
+      <w:lvlJc w:val="left"/>
+      <w:pPr>
+        <w:ind w:left="2880" w:hanging="360"/>
+      </w:pPr>
+    </w:lvl>
+    <w:lvl w:ilvl="4" w:tplc="04160019" w:tentative="1">
+      <w:start w:val="1"/>
+      <w:numFmt w:val="lowerLetter"/>
+      <w:lvlText w:val="%5."/>
+      <w:lvlJc w:val="left"/>
+      <w:pPr>
+        <w:ind w:left="3600" w:hanging="360"/>
+      </w:pPr>
+    </w:lvl>
+    <w:lvl w:ilvl="5" w:tplc="0416001B" w:tentative="1">
+      <w:start w:val="1"/>
+      <w:numFmt w:val="lowerRoman"/>
+      <w:lvlText w:val="%6."/>
+      <w:lvlJc w:val="right"/>
+      <w:pPr>
+        <w:ind w:left="4320" w:hanging="180"/>
+      </w:pPr>
+    </w:lvl>
+    <w:lvl w:ilvl="6" w:tplc="0416000F" w:tentative="1">
+      <w:start w:val="1"/>
+      <w:numFmt w:val="decimal"/>
+      <w:lvlText w:val="%7."/>
+      <w:lvlJc w:val="left"/>
+      <w:pPr>
+        <w:ind w:left="5040" w:hanging="360"/>
+      </w:pPr>
+    </w:lvl>
+    <w:lvl w:ilvl="7" w:tplc="04160019" w:tentative="1">
+      <w:start w:val="1"/>
+      <w:numFmt w:val="lowerLetter"/>
+      <w:lvlText w:val="%8."/>
+      <w:lvlJc w:val="left"/>
+      <w:pPr>
+        <w:ind w:left="5760" w:hanging="360"/>
+      </w:pPr>
+    </w:lvl>
+    <w:lvl w:ilvl="8" w:tplc="0416001B" w:tentative="1">
+      <w:start w:val="1"/>
+      <w:numFmt w:val="lowerRoman"/>
+      <w:lvlText w:val="%9."/>
+      <w:lvlJc w:val="right"/>
+      <w:pPr>
+        <w:ind w:left="6480" w:hanging="180"/>
+      </w:pPr>
+    </w:lvl>
+  </w:abstractNum>
+  <w:abstractNum w:abstractNumId="4">
+    <w:nsid w:val="1DA160B1"/>
+    <w:multiLevelType w:val="hybridMultilevel"/>
+    <w:tmpl w:val="ABBCBEA8"/>
+    <w:lvl w:ilvl="0" w:tplc="0416000F">
+      <w:start w:val="1"/>
+      <w:numFmt w:val="decimal"/>
+      <w:lvlText w:val="%1."/>
+      <w:lvlJc w:val="left"/>
+      <w:pPr>
+        <w:ind w:left="720" w:hanging="360"/>
+      </w:pPr>
+    </w:lvl>
+    <w:lvl w:ilvl="1" w:tplc="04160019" w:tentative="1">
+      <w:start w:val="1"/>
+      <w:numFmt w:val="lowerLetter"/>
+      <w:lvlText w:val="%2."/>
+      <w:lvlJc w:val="left"/>
+      <w:pPr>
+        <w:ind w:left="1440" w:hanging="360"/>
+      </w:pPr>
+    </w:lvl>
+    <w:lvl w:ilvl="2" w:tplc="0416001B" w:tentative="1">
+      <w:start w:val="1"/>
+      <w:numFmt w:val="lowerRoman"/>
+      <w:lvlText w:val="%3."/>
+      <w:lvlJc w:val="right"/>
+      <w:pPr>
+        <w:ind w:left="2160" w:hanging="180"/>
+      </w:pPr>
+    </w:lvl>
+    <w:lvl w:ilvl="3" w:tplc="0416000F" w:tentative="1">
+      <w:start w:val="1"/>
+      <w:numFmt w:val="decimal"/>
+      <w:lvlText w:val="%4."/>
+      <w:lvlJc w:val="left"/>
+      <w:pPr>
+        <w:ind w:left="2880" w:hanging="360"/>
+      </w:pPr>
+    </w:lvl>
+    <w:lvl w:ilvl="4" w:tplc="04160019" w:tentative="1">
+      <w:start w:val="1"/>
+      <w:numFmt w:val="lowerLetter"/>
+      <w:lvlText w:val="%5."/>
+      <w:lvlJc w:val="left"/>
+      <w:pPr>
+        <w:ind w:left="3600" w:hanging="360"/>
+      </w:pPr>
+    </w:lvl>
+    <w:lvl w:ilvl="5" w:tplc="0416001B" w:tentative="1">
+      <w:start w:val="1"/>
+      <w:numFmt w:val="lowerRoman"/>
+      <w:lvlText w:val="%6."/>
+      <w:lvlJc w:val="right"/>
+      <w:pPr>
+        <w:ind w:left="4320" w:hanging="180"/>
+      </w:pPr>
+    </w:lvl>
+    <w:lvl w:ilvl="6" w:tplc="0416000F" w:tentative="1">
+      <w:start w:val="1"/>
+      <w:numFmt w:val="decimal"/>
+      <w:lvlText w:val="%7."/>
+      <w:lvlJc w:val="left"/>
+      <w:pPr>
+        <w:ind w:left="5040" w:hanging="360"/>
+      </w:pPr>
+    </w:lvl>
+    <w:lvl w:ilvl="7" w:tplc="04160019" w:tentative="1">
+      <w:start w:val="1"/>
+      <w:numFmt w:val="lowerLetter"/>
+      <w:lvlText w:val="%8."/>
+      <w:lvlJc w:val="left"/>
+      <w:pPr>
+        <w:ind w:left="5760" w:hanging="360"/>
+      </w:pPr>
+    </w:lvl>
+    <w:lvl w:ilvl="8" w:tplc="0416001B" w:tentative="1">
+      <w:start w:val="1"/>
+      <w:numFmt w:val="lowerRoman"/>
+      <w:lvlText w:val="%9."/>
+      <w:lvlJc w:val="right"/>
+      <w:pPr>
+        <w:ind w:left="6480" w:hanging="180"/>
+      </w:pPr>
+    </w:lvl>
+  </w:abstractNum>
+  <w:abstractNum w:abstractNumId="5">
+    <w:nsid w:val="38E86B16"/>
+    <w:multiLevelType w:val="hybridMultilevel"/>
+    <w:tmpl w:val="ABBCBEA8"/>
+    <w:lvl w:ilvl="0" w:tplc="0416000F">
+      <w:start w:val="1"/>
+      <w:numFmt w:val="decimal"/>
+      <w:lvlText w:val="%1."/>
+      <w:lvlJc w:val="left"/>
+      <w:pPr>
+        <w:ind w:left="720" w:hanging="360"/>
+      </w:pPr>
+    </w:lvl>
+    <w:lvl w:ilvl="1" w:tplc="04160019" w:tentative="1">
+      <w:start w:val="1"/>
+      <w:numFmt w:val="lowerLetter"/>
+      <w:lvlText w:val="%2."/>
+      <w:lvlJc w:val="left"/>
+      <w:pPr>
+        <w:ind w:left="1440" w:hanging="360"/>
+      </w:pPr>
+    </w:lvl>
+    <w:lvl w:ilvl="2" w:tplc="0416001B" w:tentative="1">
+      <w:start w:val="1"/>
+      <w:numFmt w:val="lowerRoman"/>
+      <w:lvlText w:val="%3."/>
+      <w:lvlJc w:val="right"/>
+      <w:pPr>
+        <w:ind w:left="2160" w:hanging="180"/>
+      </w:pPr>
+    </w:lvl>
+    <w:lvl w:ilvl="3" w:tplc="0416000F" w:tentative="1">
+      <w:start w:val="1"/>
+      <w:numFmt w:val="decimal"/>
+      <w:lvlText w:val="%4."/>
+      <w:lvlJc w:val="left"/>
+      <w:pPr>
+        <w:ind w:left="2880" w:hanging="360"/>
+      </w:pPr>
+    </w:lvl>
+    <w:lvl w:ilvl="4" w:tplc="04160019" w:tentative="1">
+      <w:start w:val="1"/>
+      <w:numFmt w:val="lowerLetter"/>
+      <w:lvlText w:val="%5."/>
+      <w:lvlJc w:val="left"/>
+      <w:pPr>
+        <w:ind w:left="3600" w:hanging="360"/>
+      </w:pPr>
+    </w:lvl>
+    <w:lvl w:ilvl="5" w:tplc="0416001B" w:tentative="1">
+      <w:start w:val="1"/>
+      <w:numFmt w:val="lowerRoman"/>
+      <w:lvlText w:val="%6."/>
+      <w:lvlJc w:val="right"/>
+      <w:pPr>
+        <w:ind w:left="4320" w:hanging="180"/>
+      </w:pPr>
+    </w:lvl>
+    <w:lvl w:ilvl="6" w:tplc="0416000F" w:tentative="1">
+      <w:start w:val="1"/>
+      <w:numFmt w:val="decimal"/>
+      <w:lvlText w:val="%7."/>
+      <w:lvlJc w:val="left"/>
+      <w:pPr>
+        <w:ind w:left="5040" w:hanging="360"/>
+      </w:pPr>
+    </w:lvl>
+    <w:lvl w:ilvl="7" w:tplc="04160019" w:tentative="1">
+      <w:start w:val="1"/>
+      <w:numFmt w:val="lowerLetter"/>
+      <w:lvlText w:val="%8."/>
+      <w:lvlJc w:val="left"/>
+      <w:pPr>
+        <w:ind w:left="5760" w:hanging="360"/>
+      </w:pPr>
+    </w:lvl>
+    <w:lvl w:ilvl="8" w:tplc="0416001B" w:tentative="1">
+      <w:start w:val="1"/>
+      <w:numFmt w:val="lowerRoman"/>
+      <w:lvlText w:val="%9."/>
+      <w:lvlJc w:val="right"/>
+      <w:pPr>
+        <w:ind w:left="6480" w:hanging="180"/>
+      </w:pPr>
+    </w:lvl>
+  </w:abstractNum>
+  <w:abstractNum w:abstractNumId="6">
     <w:nsid w:val="5123647E"/>
     <w:multiLevelType w:val="hybridMultilevel"/>
     <w:tmpl w:val="ABBCBEA8"/>
@@ -2226,7 +4528,7 @@
       </w:pPr>
     </w:lvl>
   </w:abstractNum>
-  <w:abstractNum w:abstractNumId="3">
+  <w:abstractNum w:abstractNumId="7">
     <w:nsid w:val="5863169D"/>
     <w:multiLevelType w:val="hybridMultilevel"/>
     <w:tmpl w:val="ABBCBEA8"/>
@@ -2313,16 +4615,28 @@
     </w:lvl>
   </w:abstractNum>
   <w:num w:numId="1">
+    <w:abstractNumId w:val="1"/>
+  </w:num>
+  <w:num w:numId="2">
+    <w:abstractNumId w:val="2"/>
+  </w:num>
+  <w:num w:numId="3">
+    <w:abstractNumId w:val="6"/>
+  </w:num>
+  <w:num w:numId="4">
+    <w:abstractNumId w:val="7"/>
+  </w:num>
+  <w:num w:numId="5">
     <w:abstractNumId w:val="0"/>
   </w:num>
-  <w:num w:numId="2">
-    <w:abstractNumId w:val="1"/>
+  <w:num w:numId="6">
+    <w:abstractNumId w:val="3"/>
   </w:num>
-  <w:num w:numId="3">
-    <w:abstractNumId w:val="2"/>
+  <w:num w:numId="7">
+    <w:abstractNumId w:val="4"/>
   </w:num>
-  <w:num w:numId="4">
-    <w:abstractNumId w:val="3"/>
+  <w:num w:numId="8">
+    <w:abstractNumId w:val="5"/>
   </w:num>
 </w:numbering>
 </file>

</xml_diff>

<commit_message>
[DEV] funcionalidade para adicionar mais um serviço na esteira. Casos de uso
</commit_message>
<xml_diff>
--- a/Casos de Uso/Caso de Uso Monitoria.docx
+++ b/Casos de Uso/Caso de Uso Monitoria.docx
@@ -169,6 +169,7 @@
           <w:szCs w:val="23"/>
         </w:rPr>
       </w:pPr>
+      <w:bookmarkStart w:id="0" w:name="_GoBack"/>
       <w:r>
         <w:rPr>
           <w:rFonts w:ascii="Arial" w:eastAsia="MS Mincho" w:hAnsi="Arial" w:cs="Arial"/>
@@ -179,7 +180,7 @@
         </w:rPr>
         <w:drawing>
           <wp:inline distT="0" distB="0" distL="0" distR="0">
-            <wp:extent cx="5953125" cy="4103283"/>
+            <wp:extent cx="5876925" cy="4105275"/>
             <wp:effectExtent l="0" t="0" r="0" b="0"/>
             <wp:docPr id="1" name="Imagem 1"/>
             <wp:cNvGraphicFramePr>
@@ -207,7 +208,7 @@
                   <pic:spPr>
                     <a:xfrm>
                       <a:off x="0" y="0"/>
-                      <a:ext cx="5957895" cy="4106571"/>
+                      <a:ext cx="5878780" cy="4106571"/>
                     </a:xfrm>
                     <a:prstGeom prst="rect">
                       <a:avLst/>
@@ -219,6 +220,7 @@
           </wp:inline>
         </w:drawing>
       </w:r>
+      <w:bookmarkEnd w:id="0"/>
     </w:p>
     <w:p>
       <w:pPr>
@@ -2133,16 +2135,7 @@
           <w:sz w:val="24"/>
           <w:szCs w:val="24"/>
         </w:rPr>
-        <w:t xml:space="preserve">em inicio quando o ator necessita </w:t>
-      </w:r>
-      <w:r>
-        <w:rPr>
-          <w:rFonts w:ascii="Arial" w:eastAsia="MS Mincho" w:hAnsi="Arial" w:cs="Arial"/>
-          <w:bCs/>
-          <w:sz w:val="24"/>
-          <w:szCs w:val="24"/>
-        </w:rPr>
-        <w:t>informar, ou seja, vincular o serviço e o profissional que irá executar o procedimento no animal.</w:t>
+        <w:t>em inicio quando o ator necessita informar, ou seja, vincular o serviço e o profissional que irá executar o procedimento no animal.</w:t>
       </w:r>
       <w:r>
         <w:rPr>
@@ -2218,16 +2211,7 @@
           <w:sz w:val="24"/>
           <w:szCs w:val="24"/>
         </w:rPr>
-        <w:t xml:space="preserve"> </w:t>
-      </w:r>
-      <w:r>
-        <w:rPr>
-          <w:rFonts w:ascii="Arial" w:eastAsia="MS Mincho" w:hAnsi="Arial" w:cs="Arial"/>
-          <w:bCs/>
-          <w:sz w:val="24"/>
-          <w:szCs w:val="24"/>
-        </w:rPr>
-        <w:t xml:space="preserve">Vinculo do serviço/Profissional na esteira </w:t>
+        <w:t xml:space="preserve"> Vinculo do serviço/Profissional na esteira </w:t>
       </w:r>
       <w:r>
         <w:rPr>
@@ -2361,15 +2345,7 @@
           <w:sz w:val="24"/>
           <w:szCs w:val="24"/>
         </w:rPr>
-        <w:t xml:space="preserve"> da API referente ao</w:t>
-      </w:r>
-      <w:r>
-        <w:rPr>
-          <w:rFonts w:ascii="Arial" w:hAnsi="Arial" w:cs="Arial"/>
-          <w:sz w:val="24"/>
-          <w:szCs w:val="24"/>
-        </w:rPr>
-        <w:t xml:space="preserve"> vinculo de serviço/profissional da esteira</w:t>
+        <w:t xml:space="preserve"> da API referente ao vinculo de serviço/profissional da esteira</w:t>
       </w:r>
       <w:r>
         <w:rPr>
@@ -2563,16 +2539,7 @@
           <w:sz w:val="24"/>
           <w:szCs w:val="24"/>
         </w:rPr>
-        <w:t xml:space="preserve">em inicio quando o ator necessita </w:t>
-      </w:r>
-      <w:r>
-        <w:rPr>
-          <w:rFonts w:ascii="Arial" w:eastAsia="MS Mincho" w:hAnsi="Arial" w:cs="Arial"/>
-          <w:bCs/>
-          <w:sz w:val="24"/>
-          <w:szCs w:val="24"/>
-        </w:rPr>
-        <w:t>iniciar o atendimento ao animal.</w:t>
+        <w:t>em inicio quando o ator necessita iniciar o atendimento ao animal.</w:t>
       </w:r>
       <w:r>
         <w:rPr>
@@ -2648,16 +2615,7 @@
           <w:sz w:val="24"/>
           <w:szCs w:val="24"/>
         </w:rPr>
-        <w:t xml:space="preserve"> </w:t>
-      </w:r>
-      <w:r>
-        <w:rPr>
-          <w:rFonts w:ascii="Arial" w:eastAsia="MS Mincho" w:hAnsi="Arial" w:cs="Arial"/>
-          <w:bCs/>
-          <w:sz w:val="24"/>
-          <w:szCs w:val="24"/>
-        </w:rPr>
-        <w:t xml:space="preserve">Serviço iniciado da esteira </w:t>
+        <w:t xml:space="preserve"> Serviço iniciado da esteira </w:t>
       </w:r>
       <w:r>
         <w:rPr>
@@ -2684,16 +2642,7 @@
           <w:sz w:val="24"/>
           <w:szCs w:val="24"/>
         </w:rPr>
-        <w:t xml:space="preserve"> no banco</w:t>
-      </w:r>
-      <w:r>
-        <w:rPr>
-          <w:rFonts w:ascii="Arial" w:eastAsia="MS Mincho" w:hAnsi="Arial" w:cs="Arial"/>
-          <w:bCs/>
-          <w:sz w:val="24"/>
-          <w:szCs w:val="24"/>
-        </w:rPr>
-        <w:t>.</w:t>
+        <w:t xml:space="preserve"> no banco.</w:t>
       </w:r>
       <w:r>
         <w:rPr>
@@ -2969,16 +2918,7 @@
           <w:bCs/>
           <w:sz w:val="28"/>
         </w:rPr>
-        <w:t>Finalizar</w:t>
-      </w:r>
-      <w:r>
-        <w:rPr>
-          <w:rFonts w:ascii="Arial" w:eastAsia="MS Mincho" w:hAnsi="Arial" w:cs="Arial"/>
-          <w:b/>
-          <w:bCs/>
-          <w:sz w:val="28"/>
-        </w:rPr>
-        <w:t xml:space="preserve"> o Atendimento</w:t>
+        <w:t>Finalizar o Atendimento</w:t>
       </w:r>
     </w:p>
     <w:p>
@@ -3453,16 +3393,7 @@
           <w:bCs/>
           <w:sz w:val="28"/>
         </w:rPr>
-        <w:t>Calcular Total</w:t>
-      </w:r>
-      <w:r>
-        <w:rPr>
-          <w:rFonts w:ascii="Arial" w:eastAsia="MS Mincho" w:hAnsi="Arial" w:cs="Arial"/>
-          <w:b/>
-          <w:bCs/>
-          <w:sz w:val="28"/>
-        </w:rPr>
-        <w:t xml:space="preserve"> </w:t>
+        <w:t xml:space="preserve">Calcular Total </w:t>
       </w:r>
     </w:p>
     <w:p>
@@ -3504,16 +3435,7 @@
           <w:sz w:val="24"/>
           <w:szCs w:val="24"/>
         </w:rPr>
-        <w:t xml:space="preserve">em inicio quando o ator necessita </w:t>
-      </w:r>
-      <w:r>
-        <w:rPr>
-          <w:rFonts w:ascii="Arial" w:eastAsia="MS Mincho" w:hAnsi="Arial" w:cs="Arial"/>
-          <w:bCs/>
-          <w:sz w:val="24"/>
-          <w:szCs w:val="24"/>
-        </w:rPr>
-        <w:t xml:space="preserve">calcular o </w:t>
+        <w:t xml:space="preserve">em inicio quando o ator necessita calcular o </w:t>
       </w:r>
       <w:proofErr w:type="spellStart"/>
       <w:r>
@@ -3609,25 +3531,7 @@
           <w:sz w:val="24"/>
           <w:szCs w:val="24"/>
         </w:rPr>
-        <w:t xml:space="preserve"> </w:t>
-      </w:r>
-      <w:r>
-        <w:rPr>
-          <w:rFonts w:ascii="Arial" w:eastAsia="MS Mincho" w:hAnsi="Arial" w:cs="Arial"/>
-          <w:bCs/>
-          <w:sz w:val="24"/>
-          <w:szCs w:val="24"/>
-        </w:rPr>
-        <w:t xml:space="preserve">Valor total </w:t>
-      </w:r>
-      <w:r>
-        <w:rPr>
-          <w:rFonts w:ascii="Arial" w:eastAsia="MS Mincho" w:hAnsi="Arial" w:cs="Arial"/>
-          <w:bCs/>
-          <w:sz w:val="24"/>
-          <w:szCs w:val="24"/>
-        </w:rPr>
-        <w:t xml:space="preserve"> da esteira </w:t>
+        <w:t xml:space="preserve"> Valor total  da esteira </w:t>
       </w:r>
       <w:r>
         <w:rPr>
@@ -3778,15 +3682,7 @@
           <w:sz w:val="24"/>
           <w:szCs w:val="24"/>
         </w:rPr>
-        <w:t xml:space="preserve"> da API referente </w:t>
-      </w:r>
-      <w:r>
-        <w:rPr>
-          <w:rFonts w:ascii="Arial" w:hAnsi="Arial" w:cs="Arial"/>
-          <w:sz w:val="24"/>
-          <w:szCs w:val="24"/>
-        </w:rPr>
-        <w:t>ao calculo de todos os serviços realizados para a esteira</w:t>
+        <w:t xml:space="preserve"> da API referente ao calculo de todos os serviços realizados para a esteira</w:t>
       </w:r>
       <w:r>
         <w:rPr>
@@ -3816,23 +3712,7 @@
           <w:sz w:val="24"/>
           <w:szCs w:val="24"/>
         </w:rPr>
-        <w:t xml:space="preserve">O ator informa </w:t>
-      </w:r>
-      <w:r>
-        <w:rPr>
-          <w:rFonts w:ascii="Arial" w:hAnsi="Arial" w:cs="Arial"/>
-          <w:sz w:val="24"/>
-          <w:szCs w:val="24"/>
-        </w:rPr>
-        <w:t>à</w:t>
-      </w:r>
-      <w:r>
-        <w:rPr>
-          <w:rFonts w:ascii="Arial" w:hAnsi="Arial" w:cs="Arial"/>
-          <w:sz w:val="24"/>
-          <w:szCs w:val="24"/>
-        </w:rPr>
-        <w:t xml:space="preserve"> esteira que deseja atuar (no caso o ID) </w:t>
+        <w:t xml:space="preserve">O ator informa à esteira que deseja atuar (no caso o ID) </w:t>
       </w:r>
     </w:p>
     <w:p>
@@ -3880,8 +3760,6 @@
         </w:rPr>
         <w:t>realiza automaticamente o total somando os valores de todos os serviços da esteira em questão.</w:t>
       </w:r>
-      <w:bookmarkStart w:id="0" w:name="_GoBack"/>
-      <w:bookmarkEnd w:id="0"/>
     </w:p>
     <w:p>
       <w:pPr>
@@ -3889,6 +3767,453 @@
         <w:numPr>
           <w:ilvl w:val="0"/>
           <w:numId w:val="8"/>
+        </w:numPr>
+        <w:rPr>
+          <w:rFonts w:ascii="Arial" w:hAnsi="Arial" w:cs="Arial"/>
+          <w:sz w:val="24"/>
+          <w:szCs w:val="24"/>
+        </w:rPr>
+      </w:pPr>
+      <w:r>
+        <w:rPr>
+          <w:rFonts w:ascii="Arial" w:hAnsi="Arial" w:cs="Arial"/>
+          <w:sz w:val="24"/>
+          <w:szCs w:val="24"/>
+        </w:rPr>
+        <w:t>API realiza as validações dos dados e registra em banco de dados e assim finaliza o caso de uso.</w:t>
+      </w:r>
+    </w:p>
+    <w:p>
+      <w:pPr>
+        <w:rPr>
+          <w:rFonts w:ascii="Arial" w:hAnsi="Arial" w:cs="Arial"/>
+          <w:sz w:val="24"/>
+          <w:szCs w:val="24"/>
+        </w:rPr>
+      </w:pPr>
+    </w:p>
+    <w:p>
+      <w:pPr>
+        <w:autoSpaceDE w:val="0"/>
+        <w:autoSpaceDN w:val="0"/>
+        <w:adjustRightInd w:val="0"/>
+        <w:spacing w:line="360" w:lineRule="auto"/>
+        <w:jc w:val="center"/>
+        <w:rPr>
+          <w:rFonts w:ascii="Arial" w:eastAsia="MS Mincho" w:hAnsi="Arial" w:cs="Arial"/>
+          <w:b/>
+          <w:bCs/>
+          <w:sz w:val="28"/>
+        </w:rPr>
+      </w:pPr>
+      <w:r>
+        <w:rPr>
+          <w:rFonts w:ascii="Arial" w:eastAsia="MS Mincho" w:hAnsi="Arial" w:cs="Arial"/>
+          <w:b/>
+          <w:bCs/>
+          <w:sz w:val="28"/>
+        </w:rPr>
+        <w:t xml:space="preserve">Caso de uso </w:t>
+      </w:r>
+      <w:r>
+        <w:rPr>
+          <w:rFonts w:ascii="Arial" w:eastAsia="MS Mincho" w:hAnsi="Arial" w:cs="Arial"/>
+          <w:b/>
+          <w:bCs/>
+          <w:sz w:val="28"/>
+        </w:rPr>
+        <w:t>–</w:t>
+      </w:r>
+      <w:r>
+        <w:rPr>
+          <w:rFonts w:ascii="Arial" w:eastAsia="MS Mincho" w:hAnsi="Arial" w:cs="Arial"/>
+          <w:b/>
+          <w:bCs/>
+          <w:sz w:val="28"/>
+        </w:rPr>
+        <w:t xml:space="preserve"> </w:t>
+      </w:r>
+      <w:r>
+        <w:rPr>
+          <w:rFonts w:ascii="Arial" w:eastAsia="MS Mincho" w:hAnsi="Arial" w:cs="Arial"/>
+          <w:b/>
+          <w:bCs/>
+          <w:sz w:val="28"/>
+        </w:rPr>
+        <w:t xml:space="preserve">Mudar Profissional de Execução </w:t>
+      </w:r>
+    </w:p>
+    <w:p>
+      <w:pPr>
+        <w:autoSpaceDE w:val="0"/>
+        <w:autoSpaceDN w:val="0"/>
+        <w:adjustRightInd w:val="0"/>
+        <w:spacing w:line="240" w:lineRule="auto"/>
+        <w:rPr>
+          <w:rFonts w:ascii="Arial" w:eastAsia="MS Mincho" w:hAnsi="Arial" w:cs="Arial"/>
+          <w:bCs/>
+          <w:sz w:val="24"/>
+          <w:szCs w:val="24"/>
+        </w:rPr>
+      </w:pPr>
+      <w:r>
+        <w:rPr>
+          <w:rFonts w:ascii="Arial" w:eastAsia="MS Mincho" w:hAnsi="Arial" w:cs="Arial"/>
+          <w:b/>
+          <w:bCs/>
+          <w:sz w:val="24"/>
+          <w:szCs w:val="24"/>
+        </w:rPr>
+        <w:t xml:space="preserve">Descrição Geral: </w:t>
+      </w:r>
+      <w:r>
+        <w:rPr>
+          <w:rFonts w:ascii="Arial" w:eastAsia="MS Mincho" w:hAnsi="Arial" w:cs="Arial"/>
+          <w:bCs/>
+          <w:sz w:val="24"/>
+          <w:szCs w:val="24"/>
+        </w:rPr>
+        <w:t>O caso de uso t</w:t>
+      </w:r>
+      <w:r>
+        <w:rPr>
+          <w:rFonts w:ascii="Arial" w:eastAsia="MS Mincho" w:hAnsi="Arial" w:cs="Arial"/>
+          <w:bCs/>
+          <w:sz w:val="24"/>
+          <w:szCs w:val="24"/>
+        </w:rPr>
+        <w:t>em inicio quando o ator necessita alterar o profissional que realizará o serviço.</w:t>
+      </w:r>
+      <w:r>
+        <w:rPr>
+          <w:rFonts w:ascii="Arial" w:eastAsia="MS Mincho" w:hAnsi="Arial" w:cs="Arial"/>
+          <w:bCs/>
+          <w:sz w:val="24"/>
+          <w:szCs w:val="24"/>
+        </w:rPr>
+        <w:br/>
+      </w:r>
+      <w:r>
+        <w:rPr>
+          <w:rFonts w:ascii="Arial" w:eastAsia="MS Mincho" w:hAnsi="Arial" w:cs="Arial"/>
+          <w:b/>
+          <w:bCs/>
+          <w:sz w:val="24"/>
+          <w:szCs w:val="24"/>
+        </w:rPr>
+        <w:t>Pré-Condições:</w:t>
+      </w:r>
+      <w:r>
+        <w:rPr>
+          <w:rFonts w:ascii="Arial" w:eastAsia="MS Mincho" w:hAnsi="Arial" w:cs="Arial"/>
+          <w:bCs/>
+          <w:sz w:val="24"/>
+          <w:szCs w:val="24"/>
+        </w:rPr>
+        <w:t xml:space="preserve"> Usuário devidamente </w:t>
+      </w:r>
+      <w:proofErr w:type="spellStart"/>
+      <w:r>
+        <w:rPr>
+          <w:rFonts w:ascii="Arial" w:eastAsia="MS Mincho" w:hAnsi="Arial" w:cs="Arial"/>
+          <w:bCs/>
+          <w:sz w:val="24"/>
+          <w:szCs w:val="24"/>
+        </w:rPr>
+        <w:t>logado</w:t>
+      </w:r>
+      <w:proofErr w:type="spellEnd"/>
+      <w:r>
+        <w:rPr>
+          <w:rFonts w:ascii="Arial" w:eastAsia="MS Mincho" w:hAnsi="Arial" w:cs="Arial"/>
+          <w:bCs/>
+          <w:sz w:val="24"/>
+          <w:szCs w:val="24"/>
+        </w:rPr>
+        <w:t xml:space="preserve"> no sistema.</w:t>
+      </w:r>
+      <w:r>
+        <w:rPr>
+          <w:rFonts w:ascii="Arial" w:eastAsia="MS Mincho" w:hAnsi="Arial" w:cs="Arial"/>
+          <w:bCs/>
+          <w:sz w:val="24"/>
+          <w:szCs w:val="24"/>
+        </w:rPr>
+        <w:br/>
+      </w:r>
+      <w:r>
+        <w:rPr>
+          <w:rFonts w:ascii="Arial" w:eastAsia="MS Mincho" w:hAnsi="Arial" w:cs="Arial"/>
+          <w:b/>
+          <w:bCs/>
+          <w:sz w:val="24"/>
+          <w:szCs w:val="24"/>
+        </w:rPr>
+        <w:t>Pós-Condições:</w:t>
+      </w:r>
+      <w:r>
+        <w:rPr>
+          <w:rFonts w:ascii="Arial" w:eastAsia="MS Mincho" w:hAnsi="Arial" w:cs="Arial"/>
+          <w:bCs/>
+          <w:sz w:val="24"/>
+          <w:szCs w:val="24"/>
+        </w:rPr>
+        <w:t xml:space="preserve"> Profissional de execução </w:t>
+      </w:r>
+      <w:r>
+        <w:rPr>
+          <w:rFonts w:ascii="Arial" w:eastAsia="MS Mincho" w:hAnsi="Arial" w:cs="Arial"/>
+          <w:bCs/>
+          <w:sz w:val="24"/>
+          <w:szCs w:val="24"/>
+        </w:rPr>
+        <w:t>salv</w:t>
+      </w:r>
+      <w:r>
+        <w:rPr>
+          <w:rFonts w:ascii="Arial" w:eastAsia="MS Mincho" w:hAnsi="Arial" w:cs="Arial"/>
+          <w:bCs/>
+          <w:sz w:val="24"/>
+          <w:szCs w:val="24"/>
+        </w:rPr>
+        <w:t>o</w:t>
+      </w:r>
+      <w:r>
+        <w:rPr>
+          <w:rFonts w:ascii="Arial" w:eastAsia="MS Mincho" w:hAnsi="Arial" w:cs="Arial"/>
+          <w:bCs/>
+          <w:sz w:val="24"/>
+          <w:szCs w:val="24"/>
+        </w:rPr>
+        <w:t xml:space="preserve"> no banco.</w:t>
+      </w:r>
+      <w:r>
+        <w:rPr>
+          <w:rFonts w:ascii="Arial" w:eastAsia="MS Mincho" w:hAnsi="Arial" w:cs="Arial"/>
+          <w:bCs/>
+          <w:sz w:val="24"/>
+          <w:szCs w:val="24"/>
+        </w:rPr>
+        <w:br/>
+      </w:r>
+      <w:r>
+        <w:rPr>
+          <w:rFonts w:ascii="Arial" w:eastAsia="MS Mincho" w:hAnsi="Arial" w:cs="Arial"/>
+          <w:b/>
+          <w:bCs/>
+          <w:sz w:val="24"/>
+          <w:szCs w:val="24"/>
+        </w:rPr>
+        <w:t>Requisitos Especiais:</w:t>
+      </w:r>
+      <w:r>
+        <w:rPr>
+          <w:rFonts w:ascii="Arial" w:eastAsia="MS Mincho" w:hAnsi="Arial" w:cs="Arial"/>
+          <w:bCs/>
+          <w:sz w:val="24"/>
+          <w:szCs w:val="24"/>
+        </w:rPr>
+        <w:t xml:space="preserve"> Tolerância a falhas por meio de transação de banco de dados.</w:t>
+      </w:r>
+      <w:r>
+        <w:rPr>
+          <w:rFonts w:ascii="Arial" w:eastAsia="MS Mincho" w:hAnsi="Arial" w:cs="Arial"/>
+          <w:bCs/>
+          <w:sz w:val="24"/>
+          <w:szCs w:val="24"/>
+        </w:rPr>
+        <w:br/>
+      </w:r>
+      <w:r>
+        <w:rPr>
+          <w:rFonts w:ascii="Arial" w:eastAsia="MS Mincho" w:hAnsi="Arial" w:cs="Arial"/>
+          <w:b/>
+          <w:bCs/>
+          <w:sz w:val="24"/>
+          <w:szCs w:val="24"/>
+        </w:rPr>
+        <w:t>Atores:</w:t>
+      </w:r>
+      <w:r>
+        <w:rPr>
+          <w:rFonts w:ascii="Arial" w:eastAsia="MS Mincho" w:hAnsi="Arial" w:cs="Arial"/>
+          <w:bCs/>
+          <w:sz w:val="24"/>
+          <w:szCs w:val="24"/>
+        </w:rPr>
+        <w:t xml:space="preserve"> Gerente</w:t>
+      </w:r>
+      <w:r>
+        <w:rPr>
+          <w:rFonts w:ascii="Arial" w:eastAsia="MS Mincho" w:hAnsi="Arial" w:cs="Arial"/>
+          <w:bCs/>
+          <w:sz w:val="24"/>
+          <w:szCs w:val="24"/>
+        </w:rPr>
+        <w:t>, Profissional</w:t>
+      </w:r>
+      <w:r>
+        <w:rPr>
+          <w:rFonts w:ascii="Arial" w:eastAsia="MS Mincho" w:hAnsi="Arial" w:cs="Arial"/>
+          <w:bCs/>
+          <w:sz w:val="24"/>
+          <w:szCs w:val="24"/>
+        </w:rPr>
+        <w:br/>
+      </w:r>
+      <w:r>
+        <w:rPr>
+          <w:rFonts w:ascii="Arial" w:eastAsia="MS Mincho" w:hAnsi="Arial" w:cs="Arial"/>
+          <w:b/>
+          <w:bCs/>
+          <w:sz w:val="24"/>
+          <w:szCs w:val="24"/>
+        </w:rPr>
+        <w:t>Fluxo Básico (Principal):</w:t>
+      </w:r>
+    </w:p>
+    <w:p>
+      <w:pPr>
+        <w:pStyle w:val="PargrafodaLista"/>
+        <w:numPr>
+          <w:ilvl w:val="0"/>
+          <w:numId w:val="9"/>
+        </w:numPr>
+        <w:rPr>
+          <w:rFonts w:ascii="Arial" w:hAnsi="Arial" w:cs="Arial"/>
+          <w:sz w:val="24"/>
+          <w:szCs w:val="24"/>
+        </w:rPr>
+      </w:pPr>
+      <w:r>
+        <w:rPr>
+          <w:rFonts w:ascii="Arial" w:hAnsi="Arial" w:cs="Arial"/>
+          <w:sz w:val="24"/>
+          <w:szCs w:val="24"/>
+        </w:rPr>
+        <w:t xml:space="preserve"> Ao  solicitar uma requisição do tipo post para a </w:t>
+      </w:r>
+      <w:proofErr w:type="spellStart"/>
+      <w:r>
+        <w:rPr>
+          <w:rFonts w:ascii="Arial" w:hAnsi="Arial" w:cs="Arial"/>
+          <w:sz w:val="24"/>
+          <w:szCs w:val="24"/>
+        </w:rPr>
+        <w:t>url</w:t>
+      </w:r>
+      <w:proofErr w:type="spellEnd"/>
+      <w:r>
+        <w:rPr>
+          <w:rFonts w:ascii="Arial" w:hAnsi="Arial" w:cs="Arial"/>
+          <w:sz w:val="24"/>
+          <w:szCs w:val="24"/>
+        </w:rPr>
+        <w:t xml:space="preserve"> da API referente </w:t>
+      </w:r>
+      <w:proofErr w:type="gramStart"/>
+      <w:r>
+        <w:rPr>
+          <w:rFonts w:ascii="Arial" w:hAnsi="Arial" w:cs="Arial"/>
+          <w:sz w:val="24"/>
+          <w:szCs w:val="24"/>
+        </w:rPr>
+        <w:t>a</w:t>
+      </w:r>
+      <w:proofErr w:type="gramEnd"/>
+      <w:r>
+        <w:rPr>
+          <w:rFonts w:ascii="Arial" w:hAnsi="Arial" w:cs="Arial"/>
+          <w:sz w:val="24"/>
+          <w:szCs w:val="24"/>
+        </w:rPr>
+        <w:t xml:space="preserve"> alteração de profissional de execução</w:t>
+      </w:r>
+    </w:p>
+    <w:p>
+      <w:pPr>
+        <w:pStyle w:val="PargrafodaLista"/>
+        <w:numPr>
+          <w:ilvl w:val="0"/>
+          <w:numId w:val="9"/>
+        </w:numPr>
+        <w:rPr>
+          <w:rFonts w:ascii="Arial" w:hAnsi="Arial" w:cs="Arial"/>
+          <w:sz w:val="24"/>
+          <w:szCs w:val="24"/>
+        </w:rPr>
+      </w:pPr>
+      <w:r>
+        <w:rPr>
+          <w:rFonts w:ascii="Arial" w:hAnsi="Arial" w:cs="Arial"/>
+          <w:sz w:val="24"/>
+          <w:szCs w:val="24"/>
+        </w:rPr>
+        <w:t>O ator informa à esteira que deseja atuar (no caso o ID)</w:t>
+      </w:r>
+      <w:r>
+        <w:rPr>
+          <w:rFonts w:ascii="Arial" w:hAnsi="Arial" w:cs="Arial"/>
+          <w:sz w:val="24"/>
+          <w:szCs w:val="24"/>
+        </w:rPr>
+        <w:t>, o serviço que deseja trocar de profissional(apenas o ID) e o novo profissional de execução (somente o ID</w:t>
+      </w:r>
+      <w:proofErr w:type="gramStart"/>
+      <w:r>
+        <w:rPr>
+          <w:rFonts w:ascii="Arial" w:hAnsi="Arial" w:cs="Arial"/>
+          <w:sz w:val="24"/>
+          <w:szCs w:val="24"/>
+        </w:rPr>
+        <w:t>)</w:t>
+      </w:r>
+      <w:proofErr w:type="gramEnd"/>
+      <w:r>
+        <w:rPr>
+          <w:rFonts w:ascii="Arial" w:hAnsi="Arial" w:cs="Arial"/>
+          <w:sz w:val="24"/>
+          <w:szCs w:val="24"/>
+        </w:rPr>
+        <w:t xml:space="preserve"> </w:t>
+      </w:r>
+    </w:p>
+    <w:p>
+      <w:pPr>
+        <w:pStyle w:val="PargrafodaLista"/>
+        <w:numPr>
+          <w:ilvl w:val="0"/>
+          <w:numId w:val="9"/>
+        </w:numPr>
+        <w:rPr>
+          <w:rFonts w:ascii="Arial" w:hAnsi="Arial" w:cs="Arial"/>
+          <w:sz w:val="24"/>
+          <w:szCs w:val="24"/>
+        </w:rPr>
+      </w:pPr>
+      <w:r>
+        <w:rPr>
+          <w:rFonts w:ascii="Arial" w:hAnsi="Arial" w:cs="Arial"/>
+          <w:sz w:val="24"/>
+          <w:szCs w:val="24"/>
+        </w:rPr>
+        <w:t xml:space="preserve">Assim o sistema </w:t>
+      </w:r>
+      <w:r>
+        <w:rPr>
+          <w:rFonts w:ascii="Arial" w:hAnsi="Arial" w:cs="Arial"/>
+          <w:sz w:val="24"/>
+          <w:szCs w:val="24"/>
+        </w:rPr>
+        <w:t>pesquisa o serviço e realiza a mudança do profissional. Para isso o atendimento não poderá estar com o status de iniciado (no caso a data de inicio diferente de nulo).</w:t>
+      </w:r>
+    </w:p>
+    <w:p>
+      <w:pPr>
+        <w:pStyle w:val="PargrafodaLista"/>
+        <w:numPr>
+          <w:ilvl w:val="0"/>
+          <w:numId w:val="9"/>
         </w:numPr>
         <w:rPr>
           <w:rFonts w:ascii="Arial" w:hAnsi="Arial" w:cs="Arial"/>
@@ -4530,6 +4855,92 @@
   </w:abstractNum>
   <w:abstractNum w:abstractNumId="7">
     <w:nsid w:val="5863169D"/>
+    <w:multiLevelType w:val="hybridMultilevel"/>
+    <w:tmpl w:val="ABBCBEA8"/>
+    <w:lvl w:ilvl="0" w:tplc="0416000F">
+      <w:start w:val="1"/>
+      <w:numFmt w:val="decimal"/>
+      <w:lvlText w:val="%1."/>
+      <w:lvlJc w:val="left"/>
+      <w:pPr>
+        <w:ind w:left="720" w:hanging="360"/>
+      </w:pPr>
+    </w:lvl>
+    <w:lvl w:ilvl="1" w:tplc="04160019" w:tentative="1">
+      <w:start w:val="1"/>
+      <w:numFmt w:val="lowerLetter"/>
+      <w:lvlText w:val="%2."/>
+      <w:lvlJc w:val="left"/>
+      <w:pPr>
+        <w:ind w:left="1440" w:hanging="360"/>
+      </w:pPr>
+    </w:lvl>
+    <w:lvl w:ilvl="2" w:tplc="0416001B" w:tentative="1">
+      <w:start w:val="1"/>
+      <w:numFmt w:val="lowerRoman"/>
+      <w:lvlText w:val="%3."/>
+      <w:lvlJc w:val="right"/>
+      <w:pPr>
+        <w:ind w:left="2160" w:hanging="180"/>
+      </w:pPr>
+    </w:lvl>
+    <w:lvl w:ilvl="3" w:tplc="0416000F" w:tentative="1">
+      <w:start w:val="1"/>
+      <w:numFmt w:val="decimal"/>
+      <w:lvlText w:val="%4."/>
+      <w:lvlJc w:val="left"/>
+      <w:pPr>
+        <w:ind w:left="2880" w:hanging="360"/>
+      </w:pPr>
+    </w:lvl>
+    <w:lvl w:ilvl="4" w:tplc="04160019" w:tentative="1">
+      <w:start w:val="1"/>
+      <w:numFmt w:val="lowerLetter"/>
+      <w:lvlText w:val="%5."/>
+      <w:lvlJc w:val="left"/>
+      <w:pPr>
+        <w:ind w:left="3600" w:hanging="360"/>
+      </w:pPr>
+    </w:lvl>
+    <w:lvl w:ilvl="5" w:tplc="0416001B" w:tentative="1">
+      <w:start w:val="1"/>
+      <w:numFmt w:val="lowerRoman"/>
+      <w:lvlText w:val="%6."/>
+      <w:lvlJc w:val="right"/>
+      <w:pPr>
+        <w:ind w:left="4320" w:hanging="180"/>
+      </w:pPr>
+    </w:lvl>
+    <w:lvl w:ilvl="6" w:tplc="0416000F" w:tentative="1">
+      <w:start w:val="1"/>
+      <w:numFmt w:val="decimal"/>
+      <w:lvlText w:val="%7."/>
+      <w:lvlJc w:val="left"/>
+      <w:pPr>
+        <w:ind w:left="5040" w:hanging="360"/>
+      </w:pPr>
+    </w:lvl>
+    <w:lvl w:ilvl="7" w:tplc="04160019" w:tentative="1">
+      <w:start w:val="1"/>
+      <w:numFmt w:val="lowerLetter"/>
+      <w:lvlText w:val="%8."/>
+      <w:lvlJc w:val="left"/>
+      <w:pPr>
+        <w:ind w:left="5760" w:hanging="360"/>
+      </w:pPr>
+    </w:lvl>
+    <w:lvl w:ilvl="8" w:tplc="0416001B" w:tentative="1">
+      <w:start w:val="1"/>
+      <w:numFmt w:val="lowerRoman"/>
+      <w:lvlText w:val="%9."/>
+      <w:lvlJc w:val="right"/>
+      <w:pPr>
+        <w:ind w:left="6480" w:hanging="180"/>
+      </w:pPr>
+    </w:lvl>
+  </w:abstractNum>
+  <w:abstractNum w:abstractNumId="8">
+    <w:nsid w:val="731074FB"/>
     <w:multiLevelType w:val="hybridMultilevel"/>
     <w:tmpl w:val="ABBCBEA8"/>
     <w:lvl w:ilvl="0" w:tplc="0416000F">
@@ -4637,6 +5048,9 @@
   </w:num>
   <w:num w:numId="8">
     <w:abstractNumId w:val="5"/>
+  </w:num>
+  <w:num w:numId="9">
+    <w:abstractNumId w:val="8"/>
   </w:num>
 </w:numbering>
 </file>

</xml_diff>